<commit_message>
docs: updated Edubright Database Design document
Explained the function and information of each table (entity), why it is
required and how it relates to other entities to generate proper
workflow.

Signed-off-by: Gobi Mohanathas <gobimohanathas07@gmail.com>
</commit_message>
<xml_diff>
--- a/docs/EduBright Database Design.docx
+++ b/docs/EduBright Database Design.docx
@@ -60,47 +60,639 @@
       </w:r>
       <w:proofErr w:type="spellEnd"/>
     </w:p>
+    <w:p>
+      <w:r>
+        <w:t xml:space="preserve">The Role entity identified by the Role ID would initially contain the 4 roles “Admin”, “Tutor”, “Student”, “Parent”. </w:t>
+      </w:r>
+      <w:r>
+        <w:t>This would be necessary to have custom templates</w:t>
+      </w:r>
+      <w:r>
+        <w:t xml:space="preserve">, </w:t>
+      </w:r>
+      <w:r>
+        <w:t>functions</w:t>
+      </w:r>
+      <w:r>
+        <w:t xml:space="preserve"> and dashboards dependant on the role.</w:t>
+      </w:r>
+    </w:p>
+    <w:p>
+      <w:r>
+        <w:tab/>
+      </w:r>
+    </w:p>
+    <w:p>
+      <w:r>
+        <w:t>Entity: User</w:t>
+      </w:r>
+    </w:p>
+    <w:p>
+      <w:r>
+        <w:t xml:space="preserve">Identifier: </w:t>
+      </w:r>
+      <w:proofErr w:type="spellStart"/>
+      <w:r>
+        <w:t>UserID</w:t>
+      </w:r>
+      <w:proofErr w:type="spellEnd"/>
+    </w:p>
+    <w:p>
+      <w:r>
+        <w:t>Attributes: FirstName, LastName, Email,</w:t>
+      </w:r>
+      <w:r>
+        <w:t xml:space="preserve"> </w:t>
+      </w:r>
+      <w:proofErr w:type="spellStart"/>
+      <w:r>
+        <w:t>UserName</w:t>
+      </w:r>
+      <w:proofErr w:type="spellEnd"/>
+      <w:r>
+        <w:t>, Password,</w:t>
+      </w:r>
+      <w:r>
+        <w:t xml:space="preserve"> </w:t>
+      </w:r>
+      <w:proofErr w:type="spellStart"/>
+      <w:r>
+        <w:t>RoleID</w:t>
+      </w:r>
+      <w:proofErr w:type="spellEnd"/>
+      <w:r>
+        <w:t xml:space="preserve"> (FK)</w:t>
+      </w:r>
+    </w:p>
+    <w:p>
+      <w:r>
+        <w:t>The User entity identified by the User ID would contain the general information for each user such as first and last name, email, username (for login), password (for login), and references the Role ID from the Role entity to figure out what role the user has.</w:t>
+      </w:r>
+    </w:p>
     <w:p/>
     <w:p>
-      <w:r>
-        <w:t>Entity: User</w:t>
-      </w:r>
-    </w:p>
-    <w:p>
-      <w:r>
+      <w:pPr>
+        <w:rPr>
+          <w:lang w:val="en-GB"/>
+        </w:rPr>
+      </w:pPr>
+      <w:r>
+        <w:rPr>
+          <w:lang w:val="en-GB"/>
+        </w:rPr>
+        <w:t xml:space="preserve">Entity: </w:t>
+      </w:r>
+      <w:proofErr w:type="spellStart"/>
+      <w:r>
+        <w:rPr>
+          <w:lang w:val="en-GB"/>
+        </w:rPr>
+        <w:t>TutorStudent</w:t>
+      </w:r>
+      <w:proofErr w:type="spellEnd"/>
+    </w:p>
+    <w:p>
+      <w:pPr>
+        <w:rPr>
+          <w:lang w:val="en-GB"/>
+        </w:rPr>
+      </w:pPr>
+      <w:r>
+        <w:rPr>
+          <w:lang w:val="en-GB"/>
+        </w:rPr>
         <w:t xml:space="preserve">Identifier: </w:t>
       </w:r>
       <w:proofErr w:type="spellStart"/>
       <w:r>
+        <w:rPr>
+          <w:lang w:val="en-GB"/>
+        </w:rPr>
+        <w:t>TutorStudentID</w:t>
+      </w:r>
+      <w:proofErr w:type="spellEnd"/>
+    </w:p>
+    <w:p>
+      <w:pPr>
+        <w:rPr>
+          <w:lang w:val="en-GB"/>
+        </w:rPr>
+      </w:pPr>
+      <w:r>
+        <w:rPr>
+          <w:lang w:val="en-GB"/>
+        </w:rPr>
+        <w:t>Attributes:</w:t>
+      </w:r>
+      <w:r>
+        <w:rPr>
+          <w:lang w:val="en-GB"/>
+        </w:rPr>
+        <w:t xml:space="preserve"> Subject,</w:t>
+      </w:r>
+      <w:r>
+        <w:rPr>
+          <w:lang w:val="en-GB"/>
+        </w:rPr>
+        <w:t xml:space="preserve"> </w:t>
+      </w:r>
+      <w:proofErr w:type="spellStart"/>
+      <w:r>
+        <w:rPr>
+          <w:lang w:val="en-GB"/>
+        </w:rPr>
+        <w:t>TutorID</w:t>
+      </w:r>
+      <w:proofErr w:type="spellEnd"/>
+      <w:r>
+        <w:rPr>
+          <w:lang w:val="en-GB"/>
+        </w:rPr>
+        <w:t xml:space="preserve"> (</w:t>
+      </w:r>
+      <w:proofErr w:type="spellStart"/>
+      <w:r>
+        <w:rPr>
+          <w:lang w:val="en-GB"/>
+        </w:rPr>
         <w:t>UserID</w:t>
       </w:r>
       <w:proofErr w:type="spellEnd"/>
-    </w:p>
-    <w:p>
-      <w:r>
-        <w:t>Attributes: FirstName, LastName, Email,</w:t>
-      </w:r>
-      <w:r>
+      <w:r>
+        <w:rPr>
+          <w:lang w:val="en-GB"/>
+        </w:rPr>
+        <w:t xml:space="preserve"> Foreign Key), </w:t>
+      </w:r>
+      <w:proofErr w:type="spellStart"/>
+      <w:r>
+        <w:rPr>
+          <w:lang w:val="en-GB"/>
+        </w:rPr>
+        <w:t>StudentID</w:t>
+      </w:r>
+      <w:proofErr w:type="spellEnd"/>
+      <w:r>
+        <w:rPr>
+          <w:lang w:val="en-GB"/>
+        </w:rPr>
+        <w:t xml:space="preserve"> (</w:t>
+      </w:r>
+      <w:proofErr w:type="spellStart"/>
+      <w:r>
+        <w:rPr>
+          <w:lang w:val="en-GB"/>
+        </w:rPr>
+        <w:t>UserID</w:t>
+      </w:r>
+      <w:proofErr w:type="spellEnd"/>
+      <w:r>
+        <w:rPr>
+          <w:lang w:val="en-GB"/>
+        </w:rPr>
+        <w:t xml:space="preserve"> Foreign Key)</w:t>
+      </w:r>
+    </w:p>
+    <w:p>
+      <w:pPr>
+        <w:rPr>
+          <w:lang w:val="en-GB"/>
+        </w:rPr>
+      </w:pPr>
+      <w:r>
+        <w:rPr>
+          <w:lang w:val="en-GB"/>
+        </w:rPr>
+        <w:t xml:space="preserve">The </w:t>
+      </w:r>
+      <w:proofErr w:type="spellStart"/>
+      <w:r>
+        <w:rPr>
+          <w:lang w:val="en-GB"/>
+        </w:rPr>
+        <w:t>TutorStudent</w:t>
+      </w:r>
+      <w:proofErr w:type="spellEnd"/>
+      <w:r>
+        <w:rPr>
+          <w:lang w:val="en-GB"/>
+        </w:rPr>
+        <w:t xml:space="preserve"> entity</w:t>
+      </w:r>
+      <w:r>
+        <w:rPr>
+          <w:lang w:val="en-GB"/>
+        </w:rPr>
+        <w:t xml:space="preserve"> is an associative entity mapping the relationship between which tutor has which students using the Tutor ID and Student ID. It also contains the information of which subject is being taught for that </w:t>
+      </w:r>
+      <w:proofErr w:type="gramStart"/>
+      <w:r>
+        <w:rPr>
+          <w:lang w:val="en-GB"/>
+        </w:rPr>
+        <w:t>particular tutor-student</w:t>
+      </w:r>
+      <w:proofErr w:type="gramEnd"/>
+      <w:r>
+        <w:rPr>
+          <w:lang w:val="en-GB"/>
+        </w:rPr>
+        <w:t xml:space="preserve"> pair</w:t>
+      </w:r>
+      <w:r>
+        <w:rPr>
+          <w:lang w:val="en-GB"/>
+        </w:rPr>
+        <w:t>.</w:t>
+      </w:r>
+      <w:r>
+        <w:rPr>
+          <w:lang w:val="en-GB"/>
+        </w:rPr>
         <w:t xml:space="preserve"> </w:t>
       </w:r>
-      <w:proofErr w:type="spellStart"/>
-      <w:r>
-        <w:t>UserName</w:t>
-      </w:r>
-      <w:proofErr w:type="spellEnd"/>
-      <w:r>
-        <w:t>, Password,</w:t>
-      </w:r>
-      <w:r>
+    </w:p>
+    <w:p>
+      <w:pPr>
+        <w:rPr>
+          <w:lang w:val="en-GB"/>
+        </w:rPr>
+      </w:pPr>
+      <w:r>
+        <w:rPr>
+          <w:lang w:val="en-GB"/>
+        </w:rPr>
+        <w:t>Exp: Grade 10 Math, 01987 (Tutor ID for tutor John), 02455 (Student ID for student Tim)</w:t>
+      </w:r>
+    </w:p>
+    <w:p>
+      <w:pPr>
+        <w:rPr>
+          <w:lang w:val="en-GB"/>
+        </w:rPr>
+      </w:pPr>
+    </w:p>
+    <w:p>
+      <w:pPr>
+        <w:rPr>
+          <w:lang w:val="en-GB"/>
+        </w:rPr>
+      </w:pPr>
+    </w:p>
+    <w:p>
+      <w:pPr>
+        <w:rPr>
+          <w:lang w:val="en-GB"/>
+        </w:rPr>
+      </w:pPr>
+    </w:p>
+    <w:p>
+      <w:pPr>
+        <w:rPr>
+          <w:lang w:val="en-GB"/>
+        </w:rPr>
+      </w:pPr>
+    </w:p>
+    <w:p>
+      <w:pPr>
+        <w:rPr>
+          <w:lang w:val="en-GB"/>
+        </w:rPr>
+      </w:pPr>
+      <w:r>
+        <w:rPr>
+          <w:lang w:val="en-GB"/>
+        </w:rPr>
+        <w:lastRenderedPageBreak/>
+        <w:t xml:space="preserve">Entity: </w:t>
+      </w:r>
+      <w:proofErr w:type="spellStart"/>
+      <w:r>
+        <w:rPr>
+          <w:lang w:val="en-GB"/>
+        </w:rPr>
+        <w:t>ParentStudent</w:t>
+      </w:r>
+      <w:proofErr w:type="spellEnd"/>
+    </w:p>
+    <w:p>
+      <w:pPr>
+        <w:rPr>
+          <w:lang w:val="en-GB"/>
+        </w:rPr>
+      </w:pPr>
+      <w:r>
+        <w:rPr>
+          <w:lang w:val="en-GB"/>
+        </w:rPr>
+        <w:t xml:space="preserve">Identifier: </w:t>
+      </w:r>
+      <w:proofErr w:type="spellStart"/>
+      <w:r>
+        <w:rPr>
+          <w:lang w:val="en-GB"/>
+        </w:rPr>
+        <w:t>ParentStudentID</w:t>
+      </w:r>
+      <w:proofErr w:type="spellEnd"/>
+    </w:p>
+    <w:p>
+      <w:pPr>
+        <w:rPr>
+          <w:lang w:val="en-GB"/>
+        </w:rPr>
+      </w:pPr>
+      <w:r>
+        <w:rPr>
+          <w:lang w:val="en-GB"/>
+        </w:rPr>
+        <w:t xml:space="preserve">Attributes: </w:t>
+      </w:r>
+      <w:proofErr w:type="spellStart"/>
+      <w:r>
+        <w:rPr>
+          <w:lang w:val="en-GB"/>
+        </w:rPr>
+        <w:t>ParentID</w:t>
+      </w:r>
+      <w:proofErr w:type="spellEnd"/>
+      <w:r>
+        <w:rPr>
+          <w:lang w:val="en-GB"/>
+        </w:rPr>
+        <w:t xml:space="preserve"> (</w:t>
+      </w:r>
+      <w:proofErr w:type="spellStart"/>
+      <w:r>
+        <w:rPr>
+          <w:lang w:val="en-GB"/>
+        </w:rPr>
+        <w:t>UserID</w:t>
+      </w:r>
+      <w:proofErr w:type="spellEnd"/>
+      <w:r>
+        <w:rPr>
+          <w:lang w:val="en-GB"/>
+        </w:rPr>
+        <w:t xml:space="preserve"> Foreign Key), </w:t>
+      </w:r>
+      <w:proofErr w:type="spellStart"/>
+      <w:r>
+        <w:rPr>
+          <w:lang w:val="en-GB"/>
+        </w:rPr>
+        <w:t>StudentID</w:t>
+      </w:r>
+      <w:proofErr w:type="spellEnd"/>
+      <w:r>
+        <w:rPr>
+          <w:lang w:val="en-GB"/>
+        </w:rPr>
+        <w:t xml:space="preserve"> (</w:t>
+      </w:r>
+      <w:proofErr w:type="spellStart"/>
+      <w:r>
+        <w:rPr>
+          <w:lang w:val="en-GB"/>
+        </w:rPr>
+        <w:t>UserID</w:t>
+      </w:r>
+      <w:proofErr w:type="spellEnd"/>
+      <w:r>
+        <w:rPr>
+          <w:lang w:val="en-GB"/>
+        </w:rPr>
+        <w:t xml:space="preserve"> Foreign Key)</w:t>
+      </w:r>
+    </w:p>
+    <w:p>
+      <w:pPr>
+        <w:rPr>
+          <w:lang w:val="en-GB"/>
+        </w:rPr>
+      </w:pPr>
+      <w:r>
+        <w:rPr>
+          <w:lang w:val="en-GB"/>
+        </w:rPr>
+        <w:t xml:space="preserve">The </w:t>
+      </w:r>
+      <w:proofErr w:type="spellStart"/>
+      <w:r>
+        <w:rPr>
+          <w:lang w:val="en-GB"/>
+        </w:rPr>
+        <w:t>ParentStudent</w:t>
+      </w:r>
+      <w:proofErr w:type="spellEnd"/>
+      <w:r>
+        <w:rPr>
+          <w:lang w:val="en-GB"/>
+        </w:rPr>
+        <w:t xml:space="preserve"> entity </w:t>
+      </w:r>
+      <w:r>
+        <w:rPr>
+          <w:lang w:val="en-GB"/>
+        </w:rPr>
+        <w:t xml:space="preserve">is a pure junction table that maps parent-student pairs. This would be required for parents to have access to their </w:t>
+      </w:r>
+      <w:proofErr w:type="spellStart"/>
+      <w:r>
+        <w:rPr>
+          <w:lang w:val="en-GB"/>
+        </w:rPr>
+        <w:t>childrens</w:t>
+      </w:r>
+      <w:proofErr w:type="spellEnd"/>
+      <w:r>
+        <w:rPr>
+          <w:lang w:val="en-GB"/>
+        </w:rPr>
         <w:t xml:space="preserve"> </w:t>
       </w:r>
-      <w:proofErr w:type="spellStart"/>
-      <w:r>
-        <w:t>RoleID</w:t>
-      </w:r>
-      <w:proofErr w:type="spellEnd"/>
-      <w:r>
-        <w:t xml:space="preserve"> (FK)</w:t>
+      <w:r>
+        <w:rPr>
+          <w:lang w:val="en-GB"/>
+        </w:rPr>
+        <w:t>portal and be able to see the child’s assignments and due dates.</w:t>
+      </w:r>
+    </w:p>
+    <w:p>
+      <w:pPr>
+        <w:rPr>
+          <w:lang w:val="en-GB"/>
+        </w:rPr>
+      </w:pPr>
+    </w:p>
+    <w:p>
+      <w:pPr>
+        <w:rPr>
+          <w:lang w:val="en-GB"/>
+        </w:rPr>
+      </w:pPr>
+      <w:r>
+        <w:rPr>
+          <w:lang w:val="en-GB"/>
+        </w:rPr>
+        <w:t>Entity: Assignment</w:t>
+      </w:r>
+    </w:p>
+    <w:p>
+      <w:pPr>
+        <w:rPr>
+          <w:lang w:val="en-GB"/>
+        </w:rPr>
+      </w:pPr>
+      <w:r>
+        <w:rPr>
+          <w:lang w:val="en-GB"/>
+        </w:rPr>
+        <w:t xml:space="preserve">Identifier: </w:t>
+      </w:r>
+      <w:proofErr w:type="spellStart"/>
+      <w:r>
+        <w:rPr>
+          <w:lang w:val="en-GB"/>
+        </w:rPr>
+        <w:t>AssignmentID</w:t>
+      </w:r>
+      <w:proofErr w:type="spellEnd"/>
+    </w:p>
+    <w:p>
+      <w:pPr>
+        <w:rPr>
+          <w:lang w:val="en-GB"/>
+        </w:rPr>
+      </w:pPr>
+      <w:r>
+        <w:rPr>
+          <w:lang w:val="en-GB"/>
+        </w:rPr>
+        <w:t xml:space="preserve">Attributes: </w:t>
+      </w:r>
+      <w:proofErr w:type="spellStart"/>
+      <w:r>
+        <w:rPr>
+          <w:lang w:val="en-GB"/>
+        </w:rPr>
+        <w:t>AssignmentTitle</w:t>
+      </w:r>
+      <w:proofErr w:type="spellEnd"/>
+      <w:r>
+        <w:rPr>
+          <w:lang w:val="en-GB"/>
+        </w:rPr>
+        <w:t xml:space="preserve">, </w:t>
+      </w:r>
+      <w:proofErr w:type="spellStart"/>
+      <w:r>
+        <w:rPr>
+          <w:lang w:val="en-GB"/>
+        </w:rPr>
+        <w:t>UniqueLink</w:t>
+      </w:r>
+      <w:proofErr w:type="spellEnd"/>
+      <w:r>
+        <w:rPr>
+          <w:lang w:val="en-GB"/>
+        </w:rPr>
+        <w:t xml:space="preserve">, </w:t>
+      </w:r>
+      <w:proofErr w:type="spellStart"/>
+      <w:r>
+        <w:rPr>
+          <w:lang w:val="en-GB"/>
+        </w:rPr>
+        <w:t>AssignedTime</w:t>
+      </w:r>
+      <w:proofErr w:type="spellEnd"/>
+      <w:r>
+        <w:rPr>
+          <w:lang w:val="en-GB"/>
+        </w:rPr>
+        <w:t xml:space="preserve">, </w:t>
+      </w:r>
+      <w:proofErr w:type="spellStart"/>
+      <w:r>
+        <w:rPr>
+          <w:lang w:val="en-GB"/>
+        </w:rPr>
+        <w:t>TutorID</w:t>
+      </w:r>
+      <w:proofErr w:type="spellEnd"/>
+      <w:r>
+        <w:rPr>
+          <w:lang w:val="en-GB"/>
+        </w:rPr>
+        <w:t xml:space="preserve"> (</w:t>
+      </w:r>
+      <w:proofErr w:type="spellStart"/>
+      <w:r>
+        <w:rPr>
+          <w:lang w:val="en-GB"/>
+        </w:rPr>
+        <w:t>UserID</w:t>
+      </w:r>
+      <w:proofErr w:type="spellEnd"/>
+      <w:r>
+        <w:rPr>
+          <w:lang w:val="en-GB"/>
+        </w:rPr>
+        <w:t xml:space="preserve"> Foreign Key)</w:t>
+      </w:r>
+    </w:p>
+    <w:p>
+      <w:pPr>
+        <w:rPr>
+          <w:lang w:val="en-GB"/>
+        </w:rPr>
+      </w:pPr>
+      <w:r>
+        <w:rPr>
+          <w:lang w:val="en-GB"/>
+        </w:rPr>
+        <w:t xml:space="preserve">The Assignment entity identified by the Assignment ID and </w:t>
+      </w:r>
+      <w:proofErr w:type="gramStart"/>
+      <w:r>
+        <w:rPr>
+          <w:lang w:val="en-GB"/>
+        </w:rPr>
+        <w:t>contains</w:t>
+      </w:r>
+      <w:proofErr w:type="gramEnd"/>
+      <w:r>
+        <w:rPr>
+          <w:lang w:val="en-GB"/>
+        </w:rPr>
+        <w:t xml:space="preserve"> the information such as the assignment title (auto populated through form), a unique </w:t>
+      </w:r>
+      <w:proofErr w:type="spellStart"/>
+      <w:r>
+        <w:rPr>
+          <w:lang w:val="en-GB"/>
+        </w:rPr>
+        <w:t>rng</w:t>
+      </w:r>
+      <w:proofErr w:type="spellEnd"/>
+      <w:r>
+        <w:rPr>
+          <w:lang w:val="en-GB"/>
+        </w:rPr>
+        <w:t xml:space="preserve"> link (generated along with AI generated questions), the assigned time of the assignment to the student</w:t>
+      </w:r>
+      <w:r>
+        <w:rPr>
+          <w:lang w:val="en-GB"/>
+        </w:rPr>
+        <w:t>, and references the Tutor ID so it can be seen which tutor assigned a particular assignment</w:t>
+      </w:r>
+      <w:r>
+        <w:rPr>
+          <w:lang w:val="en-GB"/>
+        </w:rPr>
+        <w:t xml:space="preserve"> </w:t>
       </w:r>
     </w:p>
     <w:p>
@@ -127,7 +719,7 @@
         <w:rPr>
           <w:lang w:val="en-GB"/>
         </w:rPr>
-        <w:t>TutorStudent</w:t>
+        <w:t>GeneratedQuestion</w:t>
       </w:r>
       <w:proofErr w:type="spellEnd"/>
     </w:p>
@@ -148,21 +740,226 @@
         <w:rPr>
           <w:lang w:val="en-GB"/>
         </w:rPr>
-        <w:t>TutorStudentID</w:t>
-      </w:r>
-      <w:proofErr w:type="spellEnd"/>
-    </w:p>
-    <w:p>
-      <w:pPr>
-        <w:rPr>
-          <w:lang w:val="en-GB"/>
-        </w:rPr>
-      </w:pPr>
-      <w:r>
-        <w:rPr>
-          <w:lang w:val="en-GB"/>
-        </w:rPr>
-        <w:t>Attributes:</w:t>
+        <w:t>GeneratedQuestionID</w:t>
+      </w:r>
+      <w:proofErr w:type="spellEnd"/>
+    </w:p>
+    <w:p>
+      <w:pPr>
+        <w:rPr>
+          <w:lang w:val="en-GB"/>
+        </w:rPr>
+      </w:pPr>
+      <w:r>
+        <w:rPr>
+          <w:lang w:val="en-GB"/>
+        </w:rPr>
+        <w:t xml:space="preserve">Attributes: </w:t>
+      </w:r>
+      <w:proofErr w:type="spellStart"/>
+      <w:r>
+        <w:rPr>
+          <w:lang w:val="en-GB"/>
+        </w:rPr>
+        <w:t>PromptID</w:t>
+      </w:r>
+      <w:proofErr w:type="spellEnd"/>
+      <w:r>
+        <w:rPr>
+          <w:lang w:val="en-GB"/>
+        </w:rPr>
+        <w:t xml:space="preserve">, </w:t>
+      </w:r>
+      <w:proofErr w:type="spellStart"/>
+      <w:r>
+        <w:rPr>
+          <w:lang w:val="en-GB"/>
+        </w:rPr>
+        <w:t>QuestionType</w:t>
+      </w:r>
+      <w:proofErr w:type="spellEnd"/>
+      <w:r>
+        <w:rPr>
+          <w:lang w:val="en-GB"/>
+        </w:rPr>
+        <w:t xml:space="preserve">, </w:t>
+      </w:r>
+      <w:proofErr w:type="spellStart"/>
+      <w:r>
+        <w:rPr>
+          <w:lang w:val="en-GB"/>
+        </w:rPr>
+        <w:t>QuestionText</w:t>
+      </w:r>
+      <w:proofErr w:type="spellEnd"/>
+      <w:r>
+        <w:rPr>
+          <w:lang w:val="en-GB"/>
+        </w:rPr>
+        <w:t xml:space="preserve">, </w:t>
+      </w:r>
+      <w:proofErr w:type="spellStart"/>
+      <w:r>
+        <w:rPr>
+          <w:lang w:val="en-GB"/>
+        </w:rPr>
+        <w:t>ChoiceA</w:t>
+      </w:r>
+      <w:proofErr w:type="spellEnd"/>
+      <w:r>
+        <w:rPr>
+          <w:lang w:val="en-GB"/>
+        </w:rPr>
+        <w:t xml:space="preserve">, </w:t>
+      </w:r>
+      <w:proofErr w:type="spellStart"/>
+      <w:r>
+        <w:rPr>
+          <w:lang w:val="en-GB"/>
+        </w:rPr>
+        <w:t>ChoiceB</w:t>
+      </w:r>
+      <w:proofErr w:type="spellEnd"/>
+      <w:r>
+        <w:rPr>
+          <w:lang w:val="en-GB"/>
+        </w:rPr>
+        <w:t xml:space="preserve">, </w:t>
+      </w:r>
+      <w:proofErr w:type="spellStart"/>
+      <w:r>
+        <w:rPr>
+          <w:lang w:val="en-GB"/>
+        </w:rPr>
+        <w:t>ChoiceC</w:t>
+      </w:r>
+      <w:proofErr w:type="spellEnd"/>
+      <w:r>
+        <w:rPr>
+          <w:lang w:val="en-GB"/>
+        </w:rPr>
+        <w:t xml:space="preserve">, </w:t>
+      </w:r>
+      <w:proofErr w:type="spellStart"/>
+      <w:r>
+        <w:rPr>
+          <w:lang w:val="en-GB"/>
+        </w:rPr>
+        <w:t>ChoiceD</w:t>
+      </w:r>
+      <w:proofErr w:type="spellEnd"/>
+      <w:r>
+        <w:rPr>
+          <w:lang w:val="en-GB"/>
+        </w:rPr>
+        <w:t xml:space="preserve">, </w:t>
+      </w:r>
+      <w:proofErr w:type="spellStart"/>
+      <w:r>
+        <w:rPr>
+          <w:lang w:val="en-GB"/>
+        </w:rPr>
+        <w:t>CorrectAnswer</w:t>
+      </w:r>
+      <w:proofErr w:type="spellEnd"/>
+      <w:r>
+        <w:rPr>
+          <w:lang w:val="en-GB"/>
+        </w:rPr>
+        <w:t xml:space="preserve">, </w:t>
+      </w:r>
+      <w:proofErr w:type="spellStart"/>
+      <w:r>
+        <w:rPr>
+          <w:lang w:val="en-GB"/>
+        </w:rPr>
+        <w:t>Is</w:t>
+      </w:r>
+      <w:r>
+        <w:rPr>
+          <w:lang w:val="en-GB"/>
+        </w:rPr>
+        <w:t>Approved</w:t>
+      </w:r>
+      <w:proofErr w:type="spellEnd"/>
+      <w:r>
+        <w:rPr>
+          <w:lang w:val="en-GB"/>
+        </w:rPr>
+        <w:t xml:space="preserve">, </w:t>
+      </w:r>
+      <w:proofErr w:type="spellStart"/>
+      <w:r>
+        <w:rPr>
+          <w:lang w:val="en-GB"/>
+        </w:rPr>
+        <w:t>Tutor</w:t>
+      </w:r>
+      <w:r>
+        <w:rPr>
+          <w:lang w:val="en-GB"/>
+        </w:rPr>
+        <w:t>ID</w:t>
+      </w:r>
+      <w:proofErr w:type="spellEnd"/>
+      <w:r>
+        <w:rPr>
+          <w:lang w:val="en-GB"/>
+        </w:rPr>
+        <w:t xml:space="preserve"> (User ID Foreign Key)</w:t>
+      </w:r>
+    </w:p>
+    <w:p>
+      <w:pPr>
+        <w:rPr>
+          <w:lang w:val="en-GB"/>
+        </w:rPr>
+      </w:pPr>
+      <w:r>
+        <w:rPr>
+          <w:lang w:val="en-GB"/>
+        </w:rPr>
+        <w:t xml:space="preserve">The </w:t>
+      </w:r>
+      <w:proofErr w:type="spellStart"/>
+      <w:r>
+        <w:rPr>
+          <w:lang w:val="en-GB"/>
+        </w:rPr>
+        <w:t>GeneratedQuestion</w:t>
+      </w:r>
+      <w:proofErr w:type="spellEnd"/>
+      <w:r>
+        <w:rPr>
+          <w:lang w:val="en-GB"/>
+        </w:rPr>
+        <w:t xml:space="preserve"> entity identified by the </w:t>
+      </w:r>
+      <w:proofErr w:type="spellStart"/>
+      <w:r>
+        <w:rPr>
+          <w:lang w:val="en-GB"/>
+        </w:rPr>
+        <w:t>GeneratedQuestion</w:t>
+      </w:r>
+      <w:proofErr w:type="spellEnd"/>
+      <w:r>
+        <w:rPr>
+          <w:lang w:val="en-GB"/>
+        </w:rPr>
+        <w:t xml:space="preserve"> ID</w:t>
+      </w:r>
+      <w:r>
+        <w:rPr>
+          <w:lang w:val="en-GB"/>
+        </w:rPr>
+        <w:t>,</w:t>
+      </w:r>
+      <w:r>
+        <w:rPr>
+          <w:lang w:val="en-GB"/>
+        </w:rPr>
+        <w:t xml:space="preserve"> is a staging table for the AI generated questions prior to validation and being moved to the Questions entity.</w:t>
       </w:r>
       <w:r>
         <w:rPr>
@@ -174,26 +971,482 @@
         <w:rPr>
           <w:lang w:val="en-GB"/>
         </w:rPr>
-        <w:t>Subject</w:t>
-      </w:r>
-      <w:r>
-        <w:rPr>
-          <w:lang w:val="en-GB"/>
-        </w:rPr>
-        <w:t>,</w:t>
-      </w:r>
-      <w:r>
-        <w:rPr>
-          <w:lang w:val="en-GB"/>
-        </w:rPr>
         <w:t xml:space="preserve"> </w:t>
       </w:r>
-      <w:proofErr w:type="spellStart"/>
-      <w:r>
-        <w:rPr>
-          <w:lang w:val="en-GB"/>
-        </w:rPr>
-        <w:t>TutorID</w:t>
+      <w:r>
+        <w:rPr>
+          <w:lang w:val="en-GB"/>
+        </w:rPr>
+        <w:t>It includes prompt ID (the prompt used for the question generated), the question type (multiple choice max of 4, or true and false), the question text, the 4 potential choices, the correct answer and a is approved column.</w:t>
+      </w:r>
+    </w:p>
+    <w:p>
+      <w:pPr>
+        <w:rPr>
+          <w:lang w:val="en-GB"/>
+        </w:rPr>
+      </w:pPr>
+      <w:r>
+        <w:rPr>
+          <w:lang w:val="en-GB"/>
+        </w:rPr>
+        <w:t xml:space="preserve">The goal of this table would be to allow questions to be stored temporarily based on the given prompt. The tutor then chooses which questions are approved or not and has the option to </w:t>
+      </w:r>
+      <w:proofErr w:type="spellStart"/>
+      <w:r>
+        <w:rPr>
+          <w:lang w:val="en-GB"/>
+        </w:rPr>
+        <w:t>reprompt</w:t>
+      </w:r>
+      <w:proofErr w:type="spellEnd"/>
+      <w:r>
+        <w:rPr>
+          <w:lang w:val="en-GB"/>
+        </w:rPr>
+        <w:t xml:space="preserve"> to replace the unsatisfactory questions (this would generate another prompt ID). Once all questions are to satisfaction, the approved questions in the table would be then transferred to the questions table.</w:t>
+      </w:r>
+    </w:p>
+    <w:p>
+      <w:pPr>
+        <w:rPr>
+          <w:lang w:val="en-GB"/>
+        </w:rPr>
+      </w:pPr>
+      <w:r>
+        <w:rPr>
+          <w:lang w:val="en-GB"/>
+        </w:rPr>
+        <w:t>This prevents overhang</w:t>
+      </w:r>
+      <w:r>
+        <w:rPr>
+          <w:lang w:val="en-GB"/>
+        </w:rPr>
+        <w:t xml:space="preserve"> of data,</w:t>
+      </w:r>
+      <w:r>
+        <w:rPr>
+          <w:lang w:val="en-GB"/>
+        </w:rPr>
+        <w:t xml:space="preserve"> possible collision of data during </w:t>
+      </w:r>
+      <w:proofErr w:type="spellStart"/>
+      <w:r>
+        <w:rPr>
+          <w:lang w:val="en-GB"/>
+        </w:rPr>
+        <w:t>reprompts</w:t>
+      </w:r>
+      <w:proofErr w:type="spellEnd"/>
+      <w:r>
+        <w:rPr>
+          <w:lang w:val="en-GB"/>
+        </w:rPr>
+        <w:t xml:space="preserve"> and once the questions are transferred to the Questions entity, then all rows of info (good and bad </w:t>
+      </w:r>
+      <w:r>
+        <w:rPr>
+          <w:lang w:val="en-GB"/>
+        </w:rPr>
+        <w:lastRenderedPageBreak/>
+        <w:t>questions)</w:t>
+      </w:r>
+      <w:r>
+        <w:rPr>
+          <w:lang w:val="en-GB"/>
+        </w:rPr>
+        <w:t xml:space="preserve"> depending </w:t>
+      </w:r>
+      <w:r>
+        <w:rPr>
+          <w:lang w:val="en-GB"/>
+        </w:rPr>
+        <w:t xml:space="preserve">on Tutor ID </w:t>
+      </w:r>
+      <w:r>
+        <w:rPr>
+          <w:lang w:val="en-GB"/>
+        </w:rPr>
+        <w:t>can be erased.</w:t>
+      </w:r>
+      <w:r>
+        <w:rPr>
+          <w:lang w:val="en-GB"/>
+        </w:rPr>
+        <w:t xml:space="preserve"> By erasure based on </w:t>
+      </w:r>
+      <w:r>
+        <w:rPr>
+          <w:lang w:val="en-GB"/>
+        </w:rPr>
+        <w:t>Tutor</w:t>
+      </w:r>
+      <w:r>
+        <w:rPr>
+          <w:lang w:val="en-GB"/>
+        </w:rPr>
+        <w:t xml:space="preserve"> ID, multiple tutors can generate questions to be stored in the </w:t>
+      </w:r>
+      <w:proofErr w:type="spellStart"/>
+      <w:r>
+        <w:rPr>
+          <w:lang w:val="en-GB"/>
+        </w:rPr>
+        <w:t>GeneratedQuestions</w:t>
+      </w:r>
+      <w:proofErr w:type="spellEnd"/>
+      <w:r>
+        <w:rPr>
+          <w:lang w:val="en-GB"/>
+        </w:rPr>
+        <w:t xml:space="preserve"> entity without fear of losing the generated questions due to some other tutor finishing first.</w:t>
+      </w:r>
+      <w:r>
+        <w:rPr>
+          <w:lang w:val="en-GB"/>
+        </w:rPr>
+        <w:t xml:space="preserve"> </w:t>
+      </w:r>
+    </w:p>
+    <w:p>
+      <w:pPr>
+        <w:rPr>
+          <w:lang w:val="en-GB"/>
+        </w:rPr>
+      </w:pPr>
+    </w:p>
+    <w:p>
+      <w:pPr>
+        <w:rPr>
+          <w:lang w:val="en-GB"/>
+        </w:rPr>
+      </w:pPr>
+      <w:r>
+        <w:rPr>
+          <w:lang w:val="en-GB"/>
+        </w:rPr>
+        <w:t>Entity: Questions</w:t>
+      </w:r>
+    </w:p>
+    <w:p>
+      <w:pPr>
+        <w:rPr>
+          <w:lang w:val="en-GB"/>
+        </w:rPr>
+      </w:pPr>
+      <w:r>
+        <w:rPr>
+          <w:lang w:val="en-GB"/>
+        </w:rPr>
+        <w:t xml:space="preserve">Identifier: </w:t>
+      </w:r>
+      <w:proofErr w:type="spellStart"/>
+      <w:r>
+        <w:rPr>
+          <w:lang w:val="en-GB"/>
+        </w:rPr>
+        <w:t>QuestionID</w:t>
+      </w:r>
+      <w:proofErr w:type="spellEnd"/>
+    </w:p>
+    <w:p>
+      <w:pPr>
+        <w:rPr>
+          <w:lang w:val="en-GB"/>
+        </w:rPr>
+      </w:pPr>
+      <w:r>
+        <w:rPr>
+          <w:lang w:val="en-GB"/>
+        </w:rPr>
+        <w:t xml:space="preserve">Attributes: </w:t>
+      </w:r>
+      <w:proofErr w:type="spellStart"/>
+      <w:r>
+        <w:rPr>
+          <w:lang w:val="en-GB"/>
+        </w:rPr>
+        <w:t>QuestionType</w:t>
+      </w:r>
+      <w:proofErr w:type="spellEnd"/>
+      <w:r>
+        <w:rPr>
+          <w:lang w:val="en-GB"/>
+        </w:rPr>
+        <w:t xml:space="preserve">, </w:t>
+      </w:r>
+      <w:proofErr w:type="spellStart"/>
+      <w:r>
+        <w:rPr>
+          <w:lang w:val="en-GB"/>
+        </w:rPr>
+        <w:t>QuestionText</w:t>
+      </w:r>
+      <w:proofErr w:type="spellEnd"/>
+      <w:r>
+        <w:rPr>
+          <w:lang w:val="en-GB"/>
+        </w:rPr>
+        <w:t xml:space="preserve">, </w:t>
+      </w:r>
+      <w:proofErr w:type="spellStart"/>
+      <w:r>
+        <w:rPr>
+          <w:lang w:val="en-GB"/>
+        </w:rPr>
+        <w:t>ChoiceA</w:t>
+      </w:r>
+      <w:proofErr w:type="spellEnd"/>
+      <w:r>
+        <w:rPr>
+          <w:lang w:val="en-GB"/>
+        </w:rPr>
+        <w:t xml:space="preserve">, </w:t>
+      </w:r>
+      <w:proofErr w:type="spellStart"/>
+      <w:r>
+        <w:rPr>
+          <w:lang w:val="en-GB"/>
+        </w:rPr>
+        <w:t>ChoiceB</w:t>
+      </w:r>
+      <w:proofErr w:type="spellEnd"/>
+      <w:r>
+        <w:rPr>
+          <w:lang w:val="en-GB"/>
+        </w:rPr>
+        <w:t xml:space="preserve">, </w:t>
+      </w:r>
+      <w:proofErr w:type="spellStart"/>
+      <w:r>
+        <w:rPr>
+          <w:lang w:val="en-GB"/>
+        </w:rPr>
+        <w:t>ChoiceC</w:t>
+      </w:r>
+      <w:proofErr w:type="spellEnd"/>
+      <w:r>
+        <w:rPr>
+          <w:lang w:val="en-GB"/>
+        </w:rPr>
+        <w:t xml:space="preserve">, </w:t>
+      </w:r>
+      <w:proofErr w:type="spellStart"/>
+      <w:r>
+        <w:rPr>
+          <w:lang w:val="en-GB"/>
+        </w:rPr>
+        <w:t>ChoiceD</w:t>
+      </w:r>
+      <w:proofErr w:type="spellEnd"/>
+      <w:r>
+        <w:rPr>
+          <w:lang w:val="en-GB"/>
+        </w:rPr>
+        <w:t xml:space="preserve">, </w:t>
+      </w:r>
+      <w:proofErr w:type="spellStart"/>
+      <w:r>
+        <w:rPr>
+          <w:lang w:val="en-GB"/>
+        </w:rPr>
+        <w:t>CorrectAnswer</w:t>
+      </w:r>
+      <w:proofErr w:type="spellEnd"/>
+      <w:r>
+        <w:rPr>
+          <w:lang w:val="en-GB"/>
+        </w:rPr>
+        <w:t xml:space="preserve">, </w:t>
+      </w:r>
+      <w:proofErr w:type="spellStart"/>
+      <w:r>
+        <w:rPr>
+          <w:lang w:val="en-GB"/>
+        </w:rPr>
+        <w:t>Assignment</w:t>
+      </w:r>
+      <w:r>
+        <w:rPr>
+          <w:lang w:val="en-GB"/>
+        </w:rPr>
+        <w:t>ID</w:t>
+      </w:r>
+      <w:proofErr w:type="spellEnd"/>
+      <w:r>
+        <w:rPr>
+          <w:lang w:val="en-GB"/>
+        </w:rPr>
+        <w:t xml:space="preserve"> Foreign Key</w:t>
+      </w:r>
+    </w:p>
+    <w:p>
+      <w:pPr>
+        <w:rPr>
+          <w:lang w:val="en-GB"/>
+        </w:rPr>
+      </w:pPr>
+      <w:r>
+        <w:rPr>
+          <w:lang w:val="en-GB"/>
+        </w:rPr>
+        <w:t xml:space="preserve">The Questions entity </w:t>
+      </w:r>
+      <w:r>
+        <w:rPr>
+          <w:lang w:val="en-GB"/>
+        </w:rPr>
+        <w:t>identified by the Question ID contains the approved questions during the AI question generation stage after verification. It contains the question type, question text, the 4 choices, the correct answer and references the Assignment ID to know which assignment the questions are for.</w:t>
+      </w:r>
+    </w:p>
+    <w:p>
+      <w:pPr>
+        <w:rPr>
+          <w:lang w:val="en-GB"/>
+        </w:rPr>
+      </w:pPr>
+    </w:p>
+    <w:p>
+      <w:pPr>
+        <w:rPr>
+          <w:lang w:val="en-GB"/>
+        </w:rPr>
+      </w:pPr>
+      <w:r>
+        <w:rPr>
+          <w:lang w:val="en-GB"/>
+        </w:rPr>
+        <w:t xml:space="preserve">Entity: </w:t>
+      </w:r>
+      <w:proofErr w:type="spellStart"/>
+      <w:r>
+        <w:rPr>
+          <w:lang w:val="en-GB"/>
+        </w:rPr>
+        <w:t>Student</w:t>
+      </w:r>
+      <w:r>
+        <w:rPr>
+          <w:lang w:val="en-GB"/>
+        </w:rPr>
+        <w:t>Assignment</w:t>
+      </w:r>
+      <w:r>
+        <w:rPr>
+          <w:lang w:val="en-GB"/>
+        </w:rPr>
+        <w:t>Access</w:t>
+      </w:r>
+      <w:proofErr w:type="spellEnd"/>
+    </w:p>
+    <w:p>
+      <w:pPr>
+        <w:rPr>
+          <w:lang w:val="en-GB"/>
+        </w:rPr>
+      </w:pPr>
+      <w:r>
+        <w:rPr>
+          <w:lang w:val="en-GB"/>
+        </w:rPr>
+        <w:t xml:space="preserve">Identifier: </w:t>
+      </w:r>
+      <w:proofErr w:type="spellStart"/>
+      <w:r>
+        <w:rPr>
+          <w:lang w:val="en-GB"/>
+        </w:rPr>
+        <w:t>Student</w:t>
+      </w:r>
+      <w:r>
+        <w:rPr>
+          <w:lang w:val="en-GB"/>
+        </w:rPr>
+        <w:t>Assignment</w:t>
+      </w:r>
+      <w:r>
+        <w:rPr>
+          <w:lang w:val="en-GB"/>
+        </w:rPr>
+        <w:t>AccessID</w:t>
+      </w:r>
+      <w:proofErr w:type="spellEnd"/>
+    </w:p>
+    <w:p>
+      <w:pPr>
+        <w:rPr>
+          <w:lang w:val="en-GB"/>
+        </w:rPr>
+      </w:pPr>
+      <w:r>
+        <w:rPr>
+          <w:lang w:val="en-GB"/>
+        </w:rPr>
+        <w:t xml:space="preserve">Attributes: </w:t>
+      </w:r>
+      <w:proofErr w:type="spellStart"/>
+      <w:r>
+        <w:rPr>
+          <w:lang w:val="en-GB"/>
+        </w:rPr>
+        <w:t>AttempsAllowd</w:t>
+      </w:r>
+      <w:proofErr w:type="spellEnd"/>
+      <w:r>
+        <w:rPr>
+          <w:lang w:val="en-GB"/>
+        </w:rPr>
+        <w:t xml:space="preserve">, </w:t>
+      </w:r>
+      <w:proofErr w:type="spellStart"/>
+      <w:r>
+        <w:rPr>
+          <w:lang w:val="en-GB"/>
+        </w:rPr>
+        <w:t>AttemptsUsed</w:t>
+      </w:r>
+      <w:proofErr w:type="spellEnd"/>
+      <w:r>
+        <w:rPr>
+          <w:lang w:val="en-GB"/>
+        </w:rPr>
+        <w:t xml:space="preserve">, </w:t>
+      </w:r>
+      <w:proofErr w:type="spellStart"/>
+      <w:r>
+        <w:rPr>
+          <w:lang w:val="en-GB"/>
+        </w:rPr>
+        <w:t>CompletedTime</w:t>
+      </w:r>
+      <w:proofErr w:type="spellEnd"/>
+      <w:r>
+        <w:rPr>
+          <w:lang w:val="en-GB"/>
+        </w:rPr>
+        <w:t xml:space="preserve">, </w:t>
+      </w:r>
+      <w:proofErr w:type="spellStart"/>
+      <w:r>
+        <w:rPr>
+          <w:lang w:val="en-GB"/>
+        </w:rPr>
+        <w:t>CompletedLink</w:t>
+      </w:r>
+      <w:proofErr w:type="spellEnd"/>
+      <w:r>
+        <w:rPr>
+          <w:lang w:val="en-GB"/>
+        </w:rPr>
+        <w:t xml:space="preserve">, Score, </w:t>
+      </w:r>
+      <w:proofErr w:type="spellStart"/>
+      <w:r>
+        <w:rPr>
+          <w:lang w:val="en-GB"/>
+        </w:rPr>
+        <w:t>StudentID</w:t>
       </w:r>
       <w:proofErr w:type="spellEnd"/>
       <w:r>
@@ -221,28 +1474,61 @@
         <w:rPr>
           <w:lang w:val="en-GB"/>
         </w:rPr>
-        <w:t>StudentID</w:t>
-      </w:r>
-      <w:proofErr w:type="spellEnd"/>
-      <w:r>
-        <w:rPr>
-          <w:lang w:val="en-GB"/>
-        </w:rPr>
-        <w:t xml:space="preserve"> (</w:t>
-      </w:r>
-      <w:proofErr w:type="spellStart"/>
-      <w:r>
-        <w:rPr>
-          <w:lang w:val="en-GB"/>
-        </w:rPr>
-        <w:t>UserID</w:t>
-      </w:r>
-      <w:proofErr w:type="spellEnd"/>
-      <w:r>
-        <w:rPr>
-          <w:lang w:val="en-GB"/>
-        </w:rPr>
-        <w:t xml:space="preserve"> Foreign Key)</w:t>
+        <w:t>Assignment</w:t>
+      </w:r>
+      <w:r>
+        <w:rPr>
+          <w:lang w:val="en-GB"/>
+        </w:rPr>
+        <w:t>ID</w:t>
+      </w:r>
+      <w:proofErr w:type="spellEnd"/>
+      <w:r>
+        <w:rPr>
+          <w:lang w:val="en-GB"/>
+        </w:rPr>
+        <w:t xml:space="preserve"> Foreign Key</w:t>
+      </w:r>
+    </w:p>
+    <w:p>
+      <w:pPr>
+        <w:rPr>
+          <w:lang w:val="en-GB"/>
+        </w:rPr>
+      </w:pPr>
+      <w:r>
+        <w:rPr>
+          <w:lang w:val="en-GB"/>
+        </w:rPr>
+        <w:t xml:space="preserve">The </w:t>
+      </w:r>
+      <w:proofErr w:type="spellStart"/>
+      <w:r>
+        <w:rPr>
+          <w:lang w:val="en-GB"/>
+        </w:rPr>
+        <w:t>StudentAssignmentAccess</w:t>
+      </w:r>
+      <w:proofErr w:type="spellEnd"/>
+      <w:r>
+        <w:rPr>
+          <w:lang w:val="en-GB"/>
+        </w:rPr>
+        <w:t xml:space="preserve"> entity identified by the </w:t>
+      </w:r>
+      <w:proofErr w:type="spellStart"/>
+      <w:r>
+        <w:rPr>
+          <w:lang w:val="en-GB"/>
+        </w:rPr>
+        <w:t>StudentAssignmentAccess</w:t>
+      </w:r>
+      <w:proofErr w:type="spellEnd"/>
+      <w:r>
+        <w:rPr>
+          <w:lang w:val="en-GB"/>
+        </w:rPr>
+        <w:t xml:space="preserve"> ID, contains the information regarding student access to created assignments. It contains information about number of attempts allowed for an assignment, attempts used, date and time of completion, a read only completed link, the score and references the Student ID as well as Assignment ID to map the relationship of which student would have access to which assignment.</w:t>
       </w:r>
     </w:p>
     <w:p>
@@ -269,7 +1555,7 @@
         <w:rPr>
           <w:lang w:val="en-GB"/>
         </w:rPr>
-        <w:t>ParentStudent</w:t>
+        <w:t>StudentAnswer</w:t>
       </w:r>
       <w:proofErr w:type="spellEnd"/>
     </w:p>
@@ -290,7 +1576,7 @@
         <w:rPr>
           <w:lang w:val="en-GB"/>
         </w:rPr>
-        <w:t>ParentStudentID</w:t>
+        <w:t>StudentAnswerID</w:t>
       </w:r>
       <w:proofErr w:type="spellEnd"/>
     </w:p>
@@ -311,117 +1597,7 @@
         <w:rPr>
           <w:lang w:val="en-GB"/>
         </w:rPr>
-        <w:t>ParentID</w:t>
-      </w:r>
-      <w:proofErr w:type="spellEnd"/>
-      <w:r>
-        <w:rPr>
-          <w:lang w:val="en-GB"/>
-        </w:rPr>
-        <w:t xml:space="preserve"> (</w:t>
-      </w:r>
-      <w:proofErr w:type="spellStart"/>
-      <w:r>
-        <w:rPr>
-          <w:lang w:val="en-GB"/>
-        </w:rPr>
-        <w:t>UserID</w:t>
-      </w:r>
-      <w:proofErr w:type="spellEnd"/>
-      <w:r>
-        <w:rPr>
-          <w:lang w:val="en-GB"/>
-        </w:rPr>
-        <w:t xml:space="preserve"> Foreign Key), </w:t>
-      </w:r>
-      <w:proofErr w:type="spellStart"/>
-      <w:r>
-        <w:rPr>
-          <w:lang w:val="en-GB"/>
-        </w:rPr>
-        <w:t>StudentID</w:t>
-      </w:r>
-      <w:proofErr w:type="spellEnd"/>
-      <w:r>
-        <w:rPr>
-          <w:lang w:val="en-GB"/>
-        </w:rPr>
-        <w:t xml:space="preserve"> (</w:t>
-      </w:r>
-      <w:proofErr w:type="spellStart"/>
-      <w:r>
-        <w:rPr>
-          <w:lang w:val="en-GB"/>
-        </w:rPr>
-        <w:t>UserID</w:t>
-      </w:r>
-      <w:proofErr w:type="spellEnd"/>
-      <w:r>
-        <w:rPr>
-          <w:lang w:val="en-GB"/>
-        </w:rPr>
-        <w:t xml:space="preserve"> Foreign Key)</w:t>
-      </w:r>
-    </w:p>
-    <w:p>
-      <w:pPr>
-        <w:rPr>
-          <w:lang w:val="en-GB"/>
-        </w:rPr>
-      </w:pPr>
-    </w:p>
-    <w:p>
-      <w:pPr>
-        <w:rPr>
-          <w:lang w:val="en-GB"/>
-        </w:rPr>
-      </w:pPr>
-      <w:r>
-        <w:rPr>
-          <w:lang w:val="en-GB"/>
-        </w:rPr>
-        <w:t>Entity: Assignment</w:t>
-      </w:r>
-    </w:p>
-    <w:p>
-      <w:pPr>
-        <w:rPr>
-          <w:lang w:val="en-GB"/>
-        </w:rPr>
-      </w:pPr>
-      <w:r>
-        <w:rPr>
-          <w:lang w:val="en-GB"/>
-        </w:rPr>
-        <w:t xml:space="preserve">Identifier: </w:t>
-      </w:r>
-      <w:proofErr w:type="spellStart"/>
-      <w:r>
-        <w:rPr>
-          <w:lang w:val="en-GB"/>
-        </w:rPr>
-        <w:t>AssignmentID</w:t>
-      </w:r>
-      <w:proofErr w:type="spellEnd"/>
-    </w:p>
-    <w:p>
-      <w:pPr>
-        <w:rPr>
-          <w:lang w:val="en-GB"/>
-        </w:rPr>
-      </w:pPr>
-      <w:r>
-        <w:rPr>
-          <w:lang w:val="en-GB"/>
-        </w:rPr>
-        <w:t xml:space="preserve">Attributes: </w:t>
-      </w:r>
-      <w:proofErr w:type="spellStart"/>
-      <w:r>
-        <w:rPr>
-          <w:lang w:val="en-GB"/>
-        </w:rPr>
-        <w:t>AssignmentTitle</w:t>
+        <w:t>SelectedAnswer</w:t>
       </w:r>
       <w:proofErr w:type="spellEnd"/>
       <w:r>
@@ -435,7 +1611,7 @@
         <w:rPr>
           <w:lang w:val="en-GB"/>
         </w:rPr>
-        <w:t>UniqueLink</w:t>
+        <w:t>IsCorrect</w:t>
       </w:r>
       <w:proofErr w:type="spellEnd"/>
       <w:r>
@@ -449,717 +1625,136 @@
         <w:rPr>
           <w:lang w:val="en-GB"/>
         </w:rPr>
-        <w:t>AssignedTime</w:t>
-      </w:r>
-      <w:proofErr w:type="spellEnd"/>
-      <w:r>
-        <w:rPr>
-          <w:lang w:val="en-GB"/>
-        </w:rPr>
-        <w:t xml:space="preserve">, </w:t>
-      </w:r>
-      <w:proofErr w:type="spellStart"/>
-      <w:r>
-        <w:rPr>
-          <w:lang w:val="en-GB"/>
-        </w:rPr>
-        <w:t>TutorID</w:t>
-      </w:r>
-      <w:proofErr w:type="spellEnd"/>
-      <w:r>
-        <w:rPr>
-          <w:lang w:val="en-GB"/>
-        </w:rPr>
-        <w:t xml:space="preserve"> (</w:t>
-      </w:r>
-      <w:proofErr w:type="spellStart"/>
-      <w:r>
-        <w:rPr>
-          <w:lang w:val="en-GB"/>
-        </w:rPr>
-        <w:t>UserID</w:t>
-      </w:r>
-      <w:proofErr w:type="spellEnd"/>
-      <w:r>
-        <w:rPr>
-          <w:lang w:val="en-GB"/>
-        </w:rPr>
-        <w:t xml:space="preserve"> Foreign Key)</w:t>
-      </w:r>
-    </w:p>
-    <w:p>
-      <w:pPr>
-        <w:rPr>
-          <w:lang w:val="en-GB"/>
-        </w:rPr>
-      </w:pPr>
-    </w:p>
-    <w:p>
-      <w:pPr>
-        <w:rPr>
-          <w:lang w:val="en-GB"/>
-        </w:rPr>
-      </w:pPr>
-      <w:r>
-        <w:rPr>
-          <w:lang w:val="en-GB"/>
-        </w:rPr>
-        <w:t xml:space="preserve">Entity: </w:t>
-      </w:r>
-      <w:proofErr w:type="spellStart"/>
-      <w:r>
-        <w:rPr>
-          <w:lang w:val="en-GB"/>
-        </w:rPr>
-        <w:t>GeneratedQuestion</w:t>
-      </w:r>
-      <w:proofErr w:type="spellEnd"/>
-    </w:p>
-    <w:p>
-      <w:pPr>
-        <w:rPr>
-          <w:lang w:val="en-GB"/>
-        </w:rPr>
-      </w:pPr>
-      <w:r>
-        <w:rPr>
-          <w:lang w:val="en-GB"/>
-        </w:rPr>
-        <w:t xml:space="preserve">Identifier: </w:t>
-      </w:r>
-      <w:proofErr w:type="spellStart"/>
-      <w:r>
-        <w:rPr>
-          <w:lang w:val="en-GB"/>
-        </w:rPr>
-        <w:t>GeneratedQuestionID</w:t>
-      </w:r>
-      <w:proofErr w:type="spellEnd"/>
-    </w:p>
-    <w:p>
-      <w:pPr>
-        <w:rPr>
-          <w:lang w:val="en-GB"/>
-        </w:rPr>
-      </w:pPr>
-      <w:r>
-        <w:rPr>
-          <w:lang w:val="en-GB"/>
-        </w:rPr>
-        <w:t xml:space="preserve">Attributes: </w:t>
-      </w:r>
-      <w:proofErr w:type="spellStart"/>
-      <w:r>
-        <w:rPr>
-          <w:lang w:val="en-GB"/>
-        </w:rPr>
-        <w:t>PromptID</w:t>
-      </w:r>
-      <w:proofErr w:type="spellEnd"/>
-      <w:r>
-        <w:rPr>
-          <w:lang w:val="en-GB"/>
-        </w:rPr>
-        <w:t xml:space="preserve">, </w:t>
-      </w:r>
-      <w:proofErr w:type="spellStart"/>
-      <w:r>
-        <w:rPr>
-          <w:lang w:val="en-GB"/>
-        </w:rPr>
-        <w:t>QuestionType</w:t>
-      </w:r>
-      <w:proofErr w:type="spellEnd"/>
-      <w:r>
-        <w:rPr>
-          <w:lang w:val="en-GB"/>
-        </w:rPr>
-        <w:t>, Q</w:t>
-      </w:r>
-      <w:proofErr w:type="spellStart"/>
-      <w:r>
-        <w:rPr>
-          <w:lang w:val="en-GB"/>
-        </w:rPr>
-        <w:t>uestionText</w:t>
-      </w:r>
-      <w:proofErr w:type="spellEnd"/>
-      <w:r>
-        <w:rPr>
-          <w:lang w:val="en-GB"/>
-        </w:rPr>
-        <w:t xml:space="preserve">, </w:t>
-      </w:r>
-      <w:proofErr w:type="spellStart"/>
-      <w:r>
-        <w:rPr>
-          <w:lang w:val="en-GB"/>
-        </w:rPr>
-        <w:t>ChoiceA</w:t>
-      </w:r>
-      <w:proofErr w:type="spellEnd"/>
-      <w:r>
-        <w:rPr>
-          <w:lang w:val="en-GB"/>
-        </w:rPr>
-        <w:t xml:space="preserve">, </w:t>
-      </w:r>
-      <w:proofErr w:type="spellStart"/>
-      <w:r>
-        <w:rPr>
-          <w:lang w:val="en-GB"/>
-        </w:rPr>
-        <w:t>ChoiceB</w:t>
-      </w:r>
-      <w:proofErr w:type="spellEnd"/>
-      <w:r>
-        <w:rPr>
-          <w:lang w:val="en-GB"/>
-        </w:rPr>
-        <w:t xml:space="preserve">, </w:t>
-      </w:r>
-      <w:proofErr w:type="spellStart"/>
-      <w:r>
-        <w:rPr>
-          <w:lang w:val="en-GB"/>
-        </w:rPr>
-        <w:t>ChoiceC</w:t>
-      </w:r>
-      <w:proofErr w:type="spellEnd"/>
-      <w:r>
-        <w:rPr>
-          <w:lang w:val="en-GB"/>
-        </w:rPr>
-        <w:t xml:space="preserve">, </w:t>
-      </w:r>
-      <w:proofErr w:type="spellStart"/>
-      <w:r>
-        <w:rPr>
-          <w:lang w:val="en-GB"/>
-        </w:rPr>
-        <w:t>ChoiceD</w:t>
-      </w:r>
-      <w:proofErr w:type="spellEnd"/>
-      <w:r>
-        <w:rPr>
-          <w:lang w:val="en-GB"/>
-        </w:rPr>
-        <w:t xml:space="preserve">, </w:t>
-      </w:r>
-      <w:proofErr w:type="spellStart"/>
-      <w:r>
-        <w:rPr>
-          <w:lang w:val="en-GB"/>
-        </w:rPr>
-        <w:t>CorrectAnswer</w:t>
-      </w:r>
-      <w:proofErr w:type="spellEnd"/>
-      <w:r>
-        <w:rPr>
-          <w:lang w:val="en-GB"/>
-        </w:rPr>
-        <w:t>, Approved</w:t>
-      </w:r>
-    </w:p>
-    <w:p>
-      <w:pPr>
-        <w:rPr>
-          <w:lang w:val="en-GB"/>
-        </w:rPr>
-      </w:pPr>
+        <w:t>Student</w:t>
+      </w:r>
+      <w:r>
+        <w:rPr>
+          <w:lang w:val="en-GB"/>
+        </w:rPr>
+        <w:t>Assignment</w:t>
+      </w:r>
+      <w:r>
+        <w:rPr>
+          <w:lang w:val="en-GB"/>
+        </w:rPr>
+        <w:t>AccessID</w:t>
+      </w:r>
+      <w:proofErr w:type="spellEnd"/>
+      <w:r>
+        <w:rPr>
+          <w:lang w:val="en-GB"/>
+        </w:rPr>
+        <w:t xml:space="preserve"> Foreign Key, </w:t>
+      </w:r>
+      <w:proofErr w:type="spellStart"/>
+      <w:r>
+        <w:rPr>
+          <w:lang w:val="en-GB"/>
+        </w:rPr>
+        <w:t>QuestionID</w:t>
+      </w:r>
+      <w:proofErr w:type="spellEnd"/>
+      <w:r>
+        <w:rPr>
+          <w:lang w:val="en-GB"/>
+        </w:rPr>
+        <w:t xml:space="preserve"> Foreign Key</w:t>
+      </w:r>
+    </w:p>
+    <w:p>
+      <w:pPr>
+        <w:rPr>
+          <w:lang w:val="en-GB"/>
+        </w:rPr>
+      </w:pPr>
+      <w:r>
+        <w:rPr>
+          <w:lang w:val="en-GB"/>
+        </w:rPr>
+        <w:t xml:space="preserve">The </w:t>
+      </w:r>
+      <w:proofErr w:type="spellStart"/>
+      <w:r>
+        <w:rPr>
+          <w:lang w:val="en-GB"/>
+        </w:rPr>
+        <w:t>StudentAnswer</w:t>
+      </w:r>
+      <w:proofErr w:type="spellEnd"/>
+      <w:r>
+        <w:rPr>
+          <w:lang w:val="en-GB"/>
+        </w:rPr>
+        <w:t xml:space="preserve"> entity identified by the </w:t>
+      </w:r>
+      <w:proofErr w:type="spellStart"/>
+      <w:r>
+        <w:rPr>
+          <w:lang w:val="en-GB"/>
+        </w:rPr>
+        <w:t>StudentAnswer</w:t>
+      </w:r>
+      <w:proofErr w:type="spellEnd"/>
+      <w:r>
+        <w:rPr>
+          <w:lang w:val="en-GB"/>
+        </w:rPr>
+        <w:t xml:space="preserve"> ID, handles the information regarding the students answer to the questions of an assignment. It contains information on the selected answer for a question, whether the answer is correct or not and references </w:t>
+      </w:r>
       <w:r>
         <w:rPr>
           <w:lang w:val="en-GB"/>
         </w:rPr>
         <w:lastRenderedPageBreak/>
-        <w:t>Entity: Questions</w:t>
-      </w:r>
-    </w:p>
-    <w:p>
-      <w:pPr>
-        <w:rPr>
-          <w:lang w:val="en-GB"/>
-        </w:rPr>
-      </w:pPr>
-      <w:r>
-        <w:rPr>
-          <w:lang w:val="en-GB"/>
-        </w:rPr>
-        <w:t xml:space="preserve">Identifier: </w:t>
-      </w:r>
-      <w:proofErr w:type="spellStart"/>
-      <w:r>
-        <w:rPr>
-          <w:lang w:val="en-GB"/>
-        </w:rPr>
-        <w:t>QuestionID</w:t>
-      </w:r>
-      <w:proofErr w:type="spellEnd"/>
-    </w:p>
-    <w:p>
-      <w:pPr>
-        <w:rPr>
-          <w:lang w:val="en-GB"/>
-        </w:rPr>
-      </w:pPr>
-      <w:r>
-        <w:rPr>
-          <w:lang w:val="en-GB"/>
-        </w:rPr>
-        <w:t xml:space="preserve">Attributes: </w:t>
-      </w:r>
-      <w:proofErr w:type="spellStart"/>
-      <w:r>
-        <w:rPr>
-          <w:lang w:val="en-GB"/>
-        </w:rPr>
-        <w:t>QuestionType</w:t>
-      </w:r>
-      <w:proofErr w:type="spellEnd"/>
-      <w:r>
-        <w:rPr>
-          <w:lang w:val="en-GB"/>
-        </w:rPr>
-        <w:t xml:space="preserve">, </w:t>
-      </w:r>
-      <w:proofErr w:type="spellStart"/>
-      <w:r>
-        <w:rPr>
-          <w:lang w:val="en-GB"/>
-        </w:rPr>
-        <w:t>QuestionText</w:t>
-      </w:r>
-      <w:proofErr w:type="spellEnd"/>
-      <w:r>
-        <w:rPr>
-          <w:lang w:val="en-GB"/>
-        </w:rPr>
-        <w:t xml:space="preserve">, </w:t>
-      </w:r>
-      <w:proofErr w:type="spellStart"/>
-      <w:r>
-        <w:rPr>
-          <w:lang w:val="en-GB"/>
-        </w:rPr>
-        <w:t>ChoiceA</w:t>
-      </w:r>
-      <w:proofErr w:type="spellEnd"/>
-      <w:r>
-        <w:rPr>
-          <w:lang w:val="en-GB"/>
-        </w:rPr>
-        <w:t xml:space="preserve">, </w:t>
-      </w:r>
-      <w:proofErr w:type="spellStart"/>
-      <w:r>
-        <w:rPr>
-          <w:lang w:val="en-GB"/>
-        </w:rPr>
-        <w:t>ChoiceB</w:t>
-      </w:r>
-      <w:proofErr w:type="spellEnd"/>
-      <w:r>
-        <w:rPr>
-          <w:lang w:val="en-GB"/>
-        </w:rPr>
-        <w:t xml:space="preserve">, </w:t>
-      </w:r>
-      <w:proofErr w:type="spellStart"/>
-      <w:r>
-        <w:rPr>
-          <w:lang w:val="en-GB"/>
-        </w:rPr>
-        <w:t>ChoiceC</w:t>
-      </w:r>
-      <w:proofErr w:type="spellEnd"/>
-      <w:r>
-        <w:rPr>
-          <w:lang w:val="en-GB"/>
-        </w:rPr>
-        <w:t xml:space="preserve">, </w:t>
-      </w:r>
-      <w:proofErr w:type="spellStart"/>
-      <w:r>
-        <w:rPr>
-          <w:lang w:val="en-GB"/>
-        </w:rPr>
-        <w:t>ChoiceD</w:t>
-      </w:r>
-      <w:proofErr w:type="spellEnd"/>
-      <w:r>
-        <w:rPr>
-          <w:lang w:val="en-GB"/>
-        </w:rPr>
-        <w:t xml:space="preserve">, </w:t>
-      </w:r>
-      <w:proofErr w:type="spellStart"/>
-      <w:r>
-        <w:rPr>
-          <w:lang w:val="en-GB"/>
-        </w:rPr>
-        <w:t>CorrectAnswer</w:t>
-      </w:r>
-      <w:proofErr w:type="spellEnd"/>
-      <w:r>
-        <w:rPr>
-          <w:lang w:val="en-GB"/>
-        </w:rPr>
-        <w:t xml:space="preserve">, </w:t>
-      </w:r>
-      <w:proofErr w:type="spellStart"/>
-      <w:r>
-        <w:rPr>
-          <w:lang w:val="en-GB"/>
-        </w:rPr>
-        <w:t>Assignment</w:t>
-      </w:r>
-      <w:r>
-        <w:rPr>
-          <w:lang w:val="en-GB"/>
-        </w:rPr>
-        <w:t>ID</w:t>
-      </w:r>
-      <w:proofErr w:type="spellEnd"/>
-      <w:r>
-        <w:rPr>
-          <w:lang w:val="en-GB"/>
-        </w:rPr>
-        <w:t xml:space="preserve"> Foreign Key</w:t>
-      </w:r>
-    </w:p>
-    <w:p>
-      <w:pPr>
-        <w:rPr>
-          <w:lang w:val="en-GB"/>
-        </w:rPr>
-      </w:pPr>
-    </w:p>
-    <w:p>
-      <w:pPr>
-        <w:rPr>
-          <w:lang w:val="en-GB"/>
-        </w:rPr>
-      </w:pPr>
-      <w:r>
-        <w:rPr>
-          <w:lang w:val="en-GB"/>
-        </w:rPr>
-        <w:t xml:space="preserve">Entity: </w:t>
-      </w:r>
-      <w:proofErr w:type="spellStart"/>
-      <w:r>
-        <w:rPr>
-          <w:lang w:val="en-GB"/>
-        </w:rPr>
-        <w:t>Student</w:t>
-      </w:r>
-      <w:r>
-        <w:rPr>
-          <w:lang w:val="en-GB"/>
-        </w:rPr>
-        <w:t>Assignment</w:t>
-      </w:r>
-      <w:r>
-        <w:rPr>
-          <w:lang w:val="en-GB"/>
-        </w:rPr>
-        <w:t>Access</w:t>
-      </w:r>
-      <w:proofErr w:type="spellEnd"/>
-    </w:p>
-    <w:p>
-      <w:pPr>
-        <w:rPr>
-          <w:lang w:val="en-GB"/>
-        </w:rPr>
-      </w:pPr>
-      <w:r>
-        <w:rPr>
-          <w:lang w:val="en-GB"/>
-        </w:rPr>
-        <w:t xml:space="preserve">Identifier: </w:t>
-      </w:r>
-      <w:proofErr w:type="spellStart"/>
-      <w:r>
-        <w:rPr>
-          <w:lang w:val="en-GB"/>
-        </w:rPr>
-        <w:t>Student</w:t>
-      </w:r>
-      <w:r>
-        <w:rPr>
-          <w:lang w:val="en-GB"/>
-        </w:rPr>
-        <w:t>Assignment</w:t>
-      </w:r>
-      <w:r>
-        <w:rPr>
-          <w:lang w:val="en-GB"/>
-        </w:rPr>
-        <w:t>AccessID</w:t>
-      </w:r>
-      <w:proofErr w:type="spellEnd"/>
-    </w:p>
-    <w:p>
-      <w:pPr>
-        <w:rPr>
-          <w:lang w:val="en-GB"/>
-        </w:rPr>
-      </w:pPr>
-      <w:r>
-        <w:rPr>
-          <w:lang w:val="en-GB"/>
-        </w:rPr>
-        <w:t xml:space="preserve">Attributes: </w:t>
-      </w:r>
-      <w:proofErr w:type="spellStart"/>
-      <w:r>
-        <w:rPr>
-          <w:lang w:val="en-GB"/>
-        </w:rPr>
-        <w:t>AttempsAllowd</w:t>
-      </w:r>
-      <w:proofErr w:type="spellEnd"/>
-      <w:r>
-        <w:rPr>
-          <w:lang w:val="en-GB"/>
-        </w:rPr>
-        <w:t xml:space="preserve">, </w:t>
-      </w:r>
-      <w:proofErr w:type="spellStart"/>
-      <w:r>
-        <w:rPr>
-          <w:lang w:val="en-GB"/>
-        </w:rPr>
-        <w:t>AttemptsUsed</w:t>
-      </w:r>
-      <w:proofErr w:type="spellEnd"/>
-      <w:r>
-        <w:rPr>
-          <w:lang w:val="en-GB"/>
-        </w:rPr>
-        <w:t xml:space="preserve">, </w:t>
-      </w:r>
-      <w:proofErr w:type="spellStart"/>
-      <w:r>
-        <w:rPr>
-          <w:lang w:val="en-GB"/>
-        </w:rPr>
-        <w:t>AssignedTime</w:t>
-      </w:r>
-      <w:proofErr w:type="spellEnd"/>
-      <w:r>
-        <w:rPr>
-          <w:lang w:val="en-GB"/>
-        </w:rPr>
-        <w:t xml:space="preserve">, </w:t>
-      </w:r>
-      <w:proofErr w:type="spellStart"/>
-      <w:r>
-        <w:rPr>
-          <w:lang w:val="en-GB"/>
-        </w:rPr>
-        <w:t>CompletedTime</w:t>
-      </w:r>
-      <w:proofErr w:type="spellEnd"/>
-      <w:r>
-        <w:rPr>
-          <w:lang w:val="en-GB"/>
-        </w:rPr>
-        <w:t xml:space="preserve">, </w:t>
-      </w:r>
-      <w:proofErr w:type="spellStart"/>
-      <w:r>
-        <w:rPr>
-          <w:lang w:val="en-GB"/>
-        </w:rPr>
-        <w:t>CompletedLink</w:t>
-      </w:r>
-      <w:proofErr w:type="spellEnd"/>
-      <w:r>
-        <w:rPr>
-          <w:lang w:val="en-GB"/>
-        </w:rPr>
-        <w:t xml:space="preserve">, Score, </w:t>
-      </w:r>
-      <w:proofErr w:type="spellStart"/>
-      <w:r>
-        <w:rPr>
-          <w:lang w:val="en-GB"/>
-        </w:rPr>
-        <w:t>StudentID</w:t>
-      </w:r>
-      <w:proofErr w:type="spellEnd"/>
-      <w:r>
-        <w:rPr>
-          <w:lang w:val="en-GB"/>
-        </w:rPr>
-        <w:t xml:space="preserve"> (</w:t>
-      </w:r>
-      <w:proofErr w:type="spellStart"/>
-      <w:r>
-        <w:rPr>
-          <w:lang w:val="en-GB"/>
-        </w:rPr>
-        <w:t>UserID</w:t>
-      </w:r>
-      <w:proofErr w:type="spellEnd"/>
-      <w:r>
-        <w:rPr>
-          <w:lang w:val="en-GB"/>
-        </w:rPr>
-        <w:t xml:space="preserve"> Foreign Key), </w:t>
-      </w:r>
-      <w:proofErr w:type="spellStart"/>
-      <w:r>
-        <w:rPr>
-          <w:lang w:val="en-GB"/>
-        </w:rPr>
-        <w:t>Assignment</w:t>
-      </w:r>
-      <w:r>
-        <w:rPr>
-          <w:lang w:val="en-GB"/>
-        </w:rPr>
-        <w:t>ID</w:t>
-      </w:r>
-      <w:proofErr w:type="spellEnd"/>
-      <w:r>
-        <w:rPr>
-          <w:lang w:val="en-GB"/>
-        </w:rPr>
-        <w:t xml:space="preserve"> Foreign Key</w:t>
-      </w:r>
-    </w:p>
-    <w:p>
-      <w:pPr>
-        <w:rPr>
-          <w:lang w:val="en-GB"/>
-        </w:rPr>
-      </w:pPr>
-    </w:p>
-    <w:p>
-      <w:pPr>
-        <w:rPr>
-          <w:lang w:val="en-GB"/>
-        </w:rPr>
-      </w:pPr>
-      <w:r>
-        <w:rPr>
-          <w:lang w:val="en-GB"/>
-        </w:rPr>
-        <w:t xml:space="preserve">Entity: </w:t>
-      </w:r>
-      <w:proofErr w:type="spellStart"/>
-      <w:r>
-        <w:rPr>
-          <w:lang w:val="en-GB"/>
-        </w:rPr>
-        <w:t>StudentAnswer</w:t>
-      </w:r>
-      <w:proofErr w:type="spellEnd"/>
-    </w:p>
-    <w:p>
-      <w:pPr>
-        <w:rPr>
-          <w:lang w:val="en-GB"/>
-        </w:rPr>
-      </w:pPr>
-      <w:r>
-        <w:rPr>
-          <w:lang w:val="en-GB"/>
-        </w:rPr>
-        <w:t xml:space="preserve">Identifier: </w:t>
-      </w:r>
-      <w:proofErr w:type="spellStart"/>
-      <w:r>
-        <w:rPr>
-          <w:lang w:val="en-GB"/>
-        </w:rPr>
-        <w:t>StudentAnswerID</w:t>
-      </w:r>
-      <w:proofErr w:type="spellEnd"/>
-    </w:p>
-    <w:p>
-      <w:pPr>
-        <w:rPr>
-          <w:lang w:val="en-GB"/>
-        </w:rPr>
-      </w:pPr>
-      <w:r>
-        <w:rPr>
-          <w:lang w:val="en-GB"/>
-        </w:rPr>
-        <w:t xml:space="preserve">Attributes: </w:t>
-      </w:r>
-      <w:proofErr w:type="spellStart"/>
-      <w:r>
-        <w:rPr>
-          <w:lang w:val="en-GB"/>
-        </w:rPr>
-        <w:t>SelectedAnswer</w:t>
-      </w:r>
-      <w:proofErr w:type="spellEnd"/>
-      <w:r>
-        <w:rPr>
-          <w:lang w:val="en-GB"/>
-        </w:rPr>
-        <w:t xml:space="preserve">, </w:t>
-      </w:r>
-      <w:proofErr w:type="spellStart"/>
-      <w:r>
-        <w:rPr>
-          <w:lang w:val="en-GB"/>
-        </w:rPr>
-        <w:t>IsCorrect</w:t>
-      </w:r>
-      <w:proofErr w:type="spellEnd"/>
-      <w:r>
-        <w:rPr>
-          <w:lang w:val="en-GB"/>
-        </w:rPr>
-        <w:t xml:space="preserve">, </w:t>
-      </w:r>
-      <w:proofErr w:type="spellStart"/>
-      <w:r>
-        <w:rPr>
-          <w:lang w:val="en-GB"/>
-        </w:rPr>
-        <w:t>Student</w:t>
-      </w:r>
-      <w:r>
-        <w:rPr>
-          <w:lang w:val="en-GB"/>
-        </w:rPr>
-        <w:t>Assignment</w:t>
-      </w:r>
-      <w:r>
-        <w:rPr>
-          <w:lang w:val="en-GB"/>
-        </w:rPr>
-        <w:t>AccessID</w:t>
-      </w:r>
-      <w:proofErr w:type="spellEnd"/>
-      <w:r>
-        <w:rPr>
-          <w:lang w:val="en-GB"/>
-        </w:rPr>
-        <w:t xml:space="preserve"> Foreign Key, </w:t>
-      </w:r>
-      <w:proofErr w:type="spellStart"/>
-      <w:r>
-        <w:rPr>
-          <w:lang w:val="en-GB"/>
-        </w:rPr>
-        <w:t>QuestionID</w:t>
-      </w:r>
-      <w:proofErr w:type="spellEnd"/>
-      <w:r>
-        <w:rPr>
-          <w:lang w:val="en-GB"/>
-        </w:rPr>
-        <w:t xml:space="preserve"> Foreign Key</w:t>
-      </w:r>
+        <w:t xml:space="preserve">the </w:t>
+      </w:r>
+      <w:proofErr w:type="spellStart"/>
+      <w:r>
+        <w:rPr>
+          <w:lang w:val="en-GB"/>
+        </w:rPr>
+        <w:t>StudentAssignmentAccessID</w:t>
+      </w:r>
+      <w:proofErr w:type="spellEnd"/>
+      <w:r>
+        <w:rPr>
+          <w:lang w:val="en-GB"/>
+        </w:rPr>
+        <w:t xml:space="preserve"> </w:t>
+      </w:r>
+      <w:r>
+        <w:rPr>
+          <w:lang w:val="en-GB"/>
+        </w:rPr>
+        <w:t>and Question ID to map the correct student that was assigned a particular assignment and their answers.</w:t>
+      </w:r>
+    </w:p>
+    <w:p>
+      <w:pPr>
+        <w:rPr>
+          <w:lang w:val="en-GB"/>
+        </w:rPr>
+      </w:pPr>
+      <w:r>
+        <w:rPr>
+          <w:lang w:val="en-GB"/>
+        </w:rPr>
+        <w:t>The reasoning behind this table would be for the implementation of autosave features. It is possible a student may try to answer questions to an assignment over the span of multiple days, previously answered questions can be stored temporarily and during exiting of the tab or window it can be saved for continuation later.</w:t>
+      </w:r>
+    </w:p>
+    <w:p>
+      <w:pPr>
+        <w:rPr>
+          <w:lang w:val="en-GB"/>
+        </w:rPr>
+      </w:pPr>
+    </w:p>
+    <w:p>
+      <w:pPr>
+        <w:rPr>
+          <w:lang w:val="en-GB"/>
+        </w:rPr>
+      </w:pPr>
     </w:p>
     <w:p>
       <w:pPr>

</xml_diff>

<commit_message>
docs: update Edubright Database Design document
Changed Score attribute from StudentAssignmentAccess entity to the
StudentAnswer entity with the new name of AnswerScore. Also, added
QuestionScore attribute to both the Questions entity and
GeneratedQuestions entity. Descriptions for each entity and its
attributes were updated accordingly.

Signed-off-by: Gobi Mohanathas <gobimohanathas07@gmail.com>
</commit_message>
<xml_diff>
--- a/docs/EduBright Database Design.docx
+++ b/docs/EduBright Database Design.docx
@@ -62,19 +62,13 @@
     </w:p>
     <w:p>
       <w:r>
-        <w:t xml:space="preserve">The Role entity identified by the Role ID would initially contain the 4 roles “Admin”, “Tutor”, “Student”, “Parent”. </w:t>
-      </w:r>
-      <w:r>
-        <w:t>This would be necessary to have custom templates</w:t>
+        <w:t>The Role entity identified by the Role ID would initially contain the 4 roles “Admin”, “Tutor”, “Student”, “Parent”. This would be necessary to have custom templates</w:t>
       </w:r>
       <w:r>
         <w:t xml:space="preserve">, </w:t>
       </w:r>
       <w:r>
-        <w:t>functions</w:t>
-      </w:r>
-      <w:r>
-        <w:t xml:space="preserve"> and dashboards dependant on the role.</w:t>
+        <w:t>functions and dashboards dependant on the role.</w:t>
       </w:r>
     </w:p>
     <w:p>
@@ -652,14 +646,14 @@
         <w:rPr>
           <w:lang w:val="en-GB"/>
         </w:rPr>
-        <w:t xml:space="preserve">The Assignment entity identified by the Assignment ID and </w:t>
+        <w:t xml:space="preserve">The Assignment entity identified by the Assignment </w:t>
       </w:r>
       <w:proofErr w:type="gramStart"/>
       <w:r>
         <w:rPr>
           <w:lang w:val="en-GB"/>
         </w:rPr>
-        <w:t>contains</w:t>
+        <w:t>ID  contains</w:t>
       </w:r>
       <w:proofErr w:type="gramEnd"/>
       <w:r>
@@ -789,6 +783,20 @@
         <w:rPr>
           <w:lang w:val="en-GB"/>
         </w:rPr>
+        <w:t>QuestionScore</w:t>
+      </w:r>
+      <w:proofErr w:type="spellEnd"/>
+      <w:r>
+        <w:rPr>
+          <w:lang w:val="en-GB"/>
+        </w:rPr>
+        <w:t xml:space="preserve">, </w:t>
+      </w:r>
+      <w:proofErr w:type="spellStart"/>
+      <w:r>
+        <w:rPr>
+          <w:lang w:val="en-GB"/>
+        </w:rPr>
         <w:t>QuestionText</w:t>
       </w:r>
       <w:proofErr w:type="spellEnd"/>
@@ -977,7 +985,31 @@
         <w:rPr>
           <w:lang w:val="en-GB"/>
         </w:rPr>
-        <w:t>It includes prompt ID (the prompt used for the question generated), the question type (multiple choice max of 4, or true and false), the question text, the 4 potential choices, the correct answer and a is approved column.</w:t>
+        <w:t xml:space="preserve">It includes prompt ID (the prompt used for the question generated), the question type (multiple choice max of 4, or true and false), </w:t>
+      </w:r>
+      <w:r>
+        <w:rPr>
+          <w:lang w:val="en-GB"/>
+        </w:rPr>
+        <w:t xml:space="preserve">the max score of the question, </w:t>
+      </w:r>
+      <w:r>
+        <w:rPr>
+          <w:lang w:val="en-GB"/>
+        </w:rPr>
+        <w:t>the question text, the 4 potential choices, the correct answer and a</w:t>
+      </w:r>
+      <w:r>
+        <w:rPr>
+          <w:lang w:val="en-GB"/>
+        </w:rPr>
+        <w:t>n</w:t>
+      </w:r>
+      <w:r>
+        <w:rPr>
+          <w:lang w:val="en-GB"/>
+        </w:rPr>
+        <w:t xml:space="preserve"> is approved column.</w:t>
       </w:r>
     </w:p>
     <w:p>
@@ -1181,6 +1213,20 @@
         <w:rPr>
           <w:lang w:val="en-GB"/>
         </w:rPr>
+        <w:t>QuestionScore</w:t>
+      </w:r>
+      <w:proofErr w:type="spellEnd"/>
+      <w:r>
+        <w:rPr>
+          <w:lang w:val="en-GB"/>
+        </w:rPr>
+        <w:t xml:space="preserve">, </w:t>
+      </w:r>
+      <w:proofErr w:type="spellStart"/>
+      <w:r>
+        <w:rPr>
+          <w:lang w:val="en-GB"/>
+        </w:rPr>
         <w:t>QuestionText</w:t>
       </w:r>
       <w:proofErr w:type="spellEnd"/>
@@ -1297,7 +1343,19 @@
         <w:rPr>
           <w:lang w:val="en-GB"/>
         </w:rPr>
-        <w:t>identified by the Question ID contains the approved questions during the AI question generation stage after verification. It contains the question type, question text, the 4 choices, the correct answer and references the Assignment ID to know which assignment the questions are for.</w:t>
+        <w:t xml:space="preserve">identified by the Question ID contains the approved questions during the AI question generation stage after verification. It contains the question type, </w:t>
+      </w:r>
+      <w:r>
+        <w:rPr>
+          <w:lang w:val="en-GB"/>
+        </w:rPr>
+        <w:t xml:space="preserve">the max score of the question, </w:t>
+      </w:r>
+      <w:r>
+        <w:rPr>
+          <w:lang w:val="en-GB"/>
+        </w:rPr>
+        <w:t>question text, the 4 choices, the correct answer and references the Assignment ID to know which assignment the questions are for.</w:t>
       </w:r>
     </w:p>
     <w:p>
@@ -1428,6 +1486,7 @@
         <w:t xml:space="preserve">, </w:t>
       </w:r>
       <w:proofErr w:type="spellStart"/>
+      <w:proofErr w:type="gramStart"/>
       <w:r>
         <w:rPr>
           <w:lang w:val="en-GB"/>
@@ -1439,7 +1498,7 @@
         <w:rPr>
           <w:lang w:val="en-GB"/>
         </w:rPr>
-        <w:t xml:space="preserve">, Score, </w:t>
+        <w:t xml:space="preserve">,  </w:t>
       </w:r>
       <w:proofErr w:type="spellStart"/>
       <w:r>
@@ -1449,6 +1508,7 @@
         <w:t>StudentID</w:t>
       </w:r>
       <w:proofErr w:type="spellEnd"/>
+      <w:proofErr w:type="gramEnd"/>
       <w:r>
         <w:rPr>
           <w:lang w:val="en-GB"/>
@@ -1528,7 +1588,19 @@
         <w:rPr>
           <w:lang w:val="en-GB"/>
         </w:rPr>
-        <w:t xml:space="preserve"> ID, contains the information regarding student access to created assignments. It contains information about number of attempts allowed for an assignment, attempts used, date and time of completion, a read only completed link, the score and references the Student ID as well as Assignment ID to map the relationship of which student would have access to which assignment.</w:t>
+        <w:t xml:space="preserve"> ID, contains the information regarding student access to created assignments. It contains information about number of attempts allowed for an assignment, attempts used, date and time of completion, a read only completed </w:t>
+      </w:r>
+      <w:r>
+        <w:rPr>
+          <w:lang w:val="en-GB"/>
+        </w:rPr>
+        <w:t>link and</w:t>
+      </w:r>
+      <w:r>
+        <w:rPr>
+          <w:lang w:val="en-GB"/>
+        </w:rPr>
+        <w:t xml:space="preserve"> references the Student ID as well as Assignment ID to map the relationship of which student would have access to which assignment.</w:t>
       </w:r>
     </w:p>
     <w:p>
@@ -1618,7 +1690,39 @@
         <w:rPr>
           <w:lang w:val="en-GB"/>
         </w:rPr>
-        <w:t xml:space="preserve">, </w:t>
+        <w:t>,</w:t>
+      </w:r>
+      <w:r>
+        <w:rPr>
+          <w:lang w:val="en-GB"/>
+        </w:rPr>
+        <w:t xml:space="preserve"> </w:t>
+      </w:r>
+      <w:proofErr w:type="spellStart"/>
+      <w:r>
+        <w:rPr>
+          <w:lang w:val="en-GB"/>
+        </w:rPr>
+        <w:t>Answer</w:t>
+      </w:r>
+      <w:r>
+        <w:rPr>
+          <w:lang w:val="en-GB"/>
+        </w:rPr>
+        <w:t>Score</w:t>
+      </w:r>
+      <w:proofErr w:type="spellEnd"/>
+      <w:r>
+        <w:rPr>
+          <w:lang w:val="en-GB"/>
+        </w:rPr>
+        <w:t>,</w:t>
+      </w:r>
+      <w:r>
+        <w:rPr>
+          <w:lang w:val="en-GB"/>
+        </w:rPr>
+        <w:t xml:space="preserve"> </w:t>
       </w:r>
       <w:proofErr w:type="spellStart"/>
       <w:r>
@@ -1699,14 +1803,26 @@
         <w:rPr>
           <w:lang w:val="en-GB"/>
         </w:rPr>
-        <w:t xml:space="preserve"> ID, handles the information regarding the students answer to the questions of an assignment. It contains information on the selected answer for a question, whether the answer is correct or not and references </w:t>
+        <w:t xml:space="preserve"> ID, handles the information regarding the students answer to the questions of an assignment. It contains information on the selected answer for a question, whether the answer is correct or not</w:t>
+      </w:r>
+      <w:r>
+        <w:rPr>
+          <w:lang w:val="en-GB"/>
+        </w:rPr>
+        <w:t xml:space="preserve">, the score </w:t>
       </w:r>
       <w:r>
         <w:rPr>
           <w:lang w:val="en-GB"/>
         </w:rPr>
         <w:lastRenderedPageBreak/>
-        <w:t xml:space="preserve">the </w:t>
+        <w:t>received for each question</w:t>
+      </w:r>
+      <w:r>
+        <w:rPr>
+          <w:lang w:val="en-GB"/>
+        </w:rPr>
+        <w:t xml:space="preserve"> and references the </w:t>
       </w:r>
       <w:proofErr w:type="spellStart"/>
       <w:r>
@@ -1739,7 +1855,13 @@
         <w:rPr>
           <w:lang w:val="en-GB"/>
         </w:rPr>
-        <w:t>The reasoning behind this table would be for the implementation of autosave features. It is possible a student may try to answer questions to an assignment over the span of multiple days, previously answered questions can be stored temporarily and during exiting of the tab or window it can be saved for continuation later.</w:t>
+        <w:t xml:space="preserve">The reasoning behind this table would be for the implementation of autosave features. It is possible a student may try to answer questions to an assignment over the span of multiple days, </w:t>
+      </w:r>
+      <w:r>
+        <w:rPr>
+          <w:lang w:val="en-GB"/>
+        </w:rPr>
+        <w:t>and the questions solved on one day should be filled when student comes back the following day. Using “state” we can temporarily store information during the session, which can then be saved to the database upon exiting of the tab or window.</w:t>
       </w:r>
     </w:p>
     <w:p>
@@ -1772,6 +1894,56 @@
     </w:sectPr>
   </w:body>
 </w:document>
+</file>
+
+<file path=word/endnotes.xml><?xml version="1.0" encoding="utf-8"?>
+<w:endnotes xmlns:wpc="http://schemas.microsoft.com/office/word/2010/wordprocessingCanvas" xmlns:cx="http://schemas.microsoft.com/office/drawing/2014/chartex" xmlns:cx1="http://schemas.microsoft.com/office/drawing/2015/9/8/chartex" xmlns:cx2="http://schemas.microsoft.com/office/drawing/2015/10/21/chartex" xmlns:cx3="http://schemas.microsoft.com/office/drawing/2016/5/9/chartex" xmlns:cx4="http://schemas.microsoft.com/office/drawing/2016/5/10/chartex" xmlns:cx5="http://schemas.microsoft.com/office/drawing/2016/5/11/chartex" xmlns:cx6="http://schemas.microsoft.com/office/drawing/2016/5/12/chartex" xmlns:cx7="http://schemas.microsoft.com/office/drawing/2016/5/13/chartex" xmlns:cx8="http://schemas.microsoft.com/office/drawing/2016/5/14/chartex" xmlns:mc="http://schemas.openxmlformats.org/markup-compatibility/2006" xmlns:aink="http://schemas.microsoft.com/office/drawing/2016/ink" xmlns:am3d="http://schemas.microsoft.com/office/drawing/2017/model3d" xmlns:o="urn:schemas-microsoft-com:office:office" xmlns:oel="http://schemas.microsoft.com/office/2019/extlst" xmlns:r="http://schemas.openxmlformats.org/officeDocument/2006/relationships" xmlns:m="http://schemas.openxmlformats.org/officeDocument/2006/math" xmlns:v="urn:schemas-microsoft-com:vml" xmlns:wp14="http://schemas.microsoft.com/office/word/2010/wordprocessingDrawing" xmlns:wp="http://schemas.openxmlformats.org/drawingml/2006/wordprocessingDrawing" xmlns:w10="urn:schemas-microsoft-com:office:word" xmlns:w="http://schemas.openxmlformats.org/wordprocessingml/2006/main" xmlns:w14="http://schemas.microsoft.com/office/word/2010/wordml" xmlns:w15="http://schemas.microsoft.com/office/word/2012/wordml" xmlns:w16cex="http://schemas.microsoft.com/office/word/2018/wordml/cex" xmlns:w16cid="http://schemas.microsoft.com/office/word/2016/wordml/cid" xmlns:w16="http://schemas.microsoft.com/office/word/2018/wordml" xmlns:w16du="http://schemas.microsoft.com/office/word/2023/wordml/word16du" xmlns:w16sdtdh="http://schemas.microsoft.com/office/word/2020/wordml/sdtdatahash" xmlns:w16sdtfl="http://schemas.microsoft.com/office/word/2024/wordml/sdtformatlock" xmlns:w16se="http://schemas.microsoft.com/office/word/2015/wordml/symex" xmlns:wpg="http://schemas.microsoft.com/office/word/2010/wordprocessingGroup" xmlns:wpi="http://schemas.microsoft.com/office/word/2010/wordprocessingInk" xmlns:wne="http://schemas.microsoft.com/office/word/2006/wordml" xmlns:wps="http://schemas.microsoft.com/office/word/2010/wordprocessingShape" mc:Ignorable="w14 w15 w16se w16cid w16 w16cex w16sdtdh w16sdtfl w16du wp14">
+  <w:endnote w:type="separator" w:id="-1">
+    <w:p>
+      <w:pPr>
+        <w:spacing w:after="0" w:line="240" w:lineRule="auto"/>
+      </w:pPr>
+      <w:r>
+        <w:separator/>
+      </w:r>
+    </w:p>
+  </w:endnote>
+  <w:endnote w:type="continuationSeparator" w:id="0">
+    <w:p>
+      <w:pPr>
+        <w:spacing w:after="0" w:line="240" w:lineRule="auto"/>
+      </w:pPr>
+      <w:r>
+        <w:continuationSeparator/>
+      </w:r>
+    </w:p>
+  </w:endnote>
+</w:endnotes>
+</file>
+
+<file path=word/footnotes.xml><?xml version="1.0" encoding="utf-8"?>
+<w:footnotes xmlns:wpc="http://schemas.microsoft.com/office/word/2010/wordprocessingCanvas" xmlns:cx="http://schemas.microsoft.com/office/drawing/2014/chartex" xmlns:cx1="http://schemas.microsoft.com/office/drawing/2015/9/8/chartex" xmlns:cx2="http://schemas.microsoft.com/office/drawing/2015/10/21/chartex" xmlns:cx3="http://schemas.microsoft.com/office/drawing/2016/5/9/chartex" xmlns:cx4="http://schemas.microsoft.com/office/drawing/2016/5/10/chartex" xmlns:cx5="http://schemas.microsoft.com/office/drawing/2016/5/11/chartex" xmlns:cx6="http://schemas.microsoft.com/office/drawing/2016/5/12/chartex" xmlns:cx7="http://schemas.microsoft.com/office/drawing/2016/5/13/chartex" xmlns:cx8="http://schemas.microsoft.com/office/drawing/2016/5/14/chartex" xmlns:mc="http://schemas.openxmlformats.org/markup-compatibility/2006" xmlns:aink="http://schemas.microsoft.com/office/drawing/2016/ink" xmlns:am3d="http://schemas.microsoft.com/office/drawing/2017/model3d" xmlns:o="urn:schemas-microsoft-com:office:office" xmlns:oel="http://schemas.microsoft.com/office/2019/extlst" xmlns:r="http://schemas.openxmlformats.org/officeDocument/2006/relationships" xmlns:m="http://schemas.openxmlformats.org/officeDocument/2006/math" xmlns:v="urn:schemas-microsoft-com:vml" xmlns:wp14="http://schemas.microsoft.com/office/word/2010/wordprocessingDrawing" xmlns:wp="http://schemas.openxmlformats.org/drawingml/2006/wordprocessingDrawing" xmlns:w10="urn:schemas-microsoft-com:office:word" xmlns:w="http://schemas.openxmlformats.org/wordprocessingml/2006/main" xmlns:w14="http://schemas.microsoft.com/office/word/2010/wordml" xmlns:w15="http://schemas.microsoft.com/office/word/2012/wordml" xmlns:w16cex="http://schemas.microsoft.com/office/word/2018/wordml/cex" xmlns:w16cid="http://schemas.microsoft.com/office/word/2016/wordml/cid" xmlns:w16="http://schemas.microsoft.com/office/word/2018/wordml" xmlns:w16du="http://schemas.microsoft.com/office/word/2023/wordml/word16du" xmlns:w16sdtdh="http://schemas.microsoft.com/office/word/2020/wordml/sdtdatahash" xmlns:w16sdtfl="http://schemas.microsoft.com/office/word/2024/wordml/sdtformatlock" xmlns:w16se="http://schemas.microsoft.com/office/word/2015/wordml/symex" xmlns:wpg="http://schemas.microsoft.com/office/word/2010/wordprocessingGroup" xmlns:wpi="http://schemas.microsoft.com/office/word/2010/wordprocessingInk" xmlns:wne="http://schemas.microsoft.com/office/word/2006/wordml" xmlns:wps="http://schemas.microsoft.com/office/word/2010/wordprocessingShape" mc:Ignorable="w14 w15 w16se w16cid w16 w16cex w16sdtdh w16sdtfl w16du wp14">
+  <w:footnote w:type="separator" w:id="-1">
+    <w:p>
+      <w:pPr>
+        <w:spacing w:after="0" w:line="240" w:lineRule="auto"/>
+      </w:pPr>
+      <w:r>
+        <w:separator/>
+      </w:r>
+    </w:p>
+  </w:footnote>
+  <w:footnote w:type="continuationSeparator" w:id="0">
+    <w:p>
+      <w:pPr>
+        <w:spacing w:after="0" w:line="240" w:lineRule="auto"/>
+      </w:pPr>
+      <w:r>
+        <w:continuationSeparator/>
+      </w:r>
+    </w:p>
+  </w:footnote>
+</w:footnotes>
 </file>
 
 <file path=word/numbering.xml><?xml version="1.0" encoding="utf-8"?>
@@ -2811,6 +2983,50 @@
       <w:spacing w:val="5"/>
     </w:rPr>
   </w:style>
+  <w:style w:type="paragraph" w:styleId="Header">
+    <w:name w:val="header"/>
+    <w:basedOn w:val="Normal"/>
+    <w:link w:val="HeaderChar"/>
+    <w:uiPriority w:val="99"/>
+    <w:unhideWhenUsed/>
+    <w:rsid w:val="009E1858"/>
+    <w:pPr>
+      <w:tabs>
+        <w:tab w:val="center" w:pos="4680"/>
+        <w:tab w:val="right" w:pos="9360"/>
+      </w:tabs>
+      <w:spacing w:after="0" w:line="240" w:lineRule="auto"/>
+    </w:pPr>
+  </w:style>
+  <w:style w:type="character" w:customStyle="1" w:styleId="HeaderChar">
+    <w:name w:val="Header Char"/>
+    <w:basedOn w:val="DefaultParagraphFont"/>
+    <w:link w:val="Header"/>
+    <w:uiPriority w:val="99"/>
+    <w:rsid w:val="009E1858"/>
+  </w:style>
+  <w:style w:type="paragraph" w:styleId="Footer">
+    <w:name w:val="footer"/>
+    <w:basedOn w:val="Normal"/>
+    <w:link w:val="FooterChar"/>
+    <w:uiPriority w:val="99"/>
+    <w:unhideWhenUsed/>
+    <w:rsid w:val="009E1858"/>
+    <w:pPr>
+      <w:tabs>
+        <w:tab w:val="center" w:pos="4680"/>
+        <w:tab w:val="right" w:pos="9360"/>
+      </w:tabs>
+      <w:spacing w:after="0" w:line="240" w:lineRule="auto"/>
+    </w:pPr>
+  </w:style>
+  <w:style w:type="character" w:customStyle="1" w:styleId="FooterChar">
+    <w:name w:val="Footer Char"/>
+    <w:basedOn w:val="DefaultParagraphFont"/>
+    <w:link w:val="Footer"/>
+    <w:uiPriority w:val="99"/>
+    <w:rsid w:val="009E1858"/>
+  </w:style>
 </w:styles>
 </file>
 

</xml_diff>

<commit_message>
chore: reinstalled django and supporting packages
Reinstalled Django and other supplementary packages within the virtual
environment created. Requirements.txt was updated to reflect this and
project folder restructured for better clarity

Signed-off-by: Gobi Mohanathas <gobimohanathas07@gmail.com>
</commit_message>
<xml_diff>
--- a/docs/EduBright Database Design.docx
+++ b/docs/EduBright Database Design.docx
@@ -277,21 +277,7 @@
         <w:rPr>
           <w:lang w:val="en-GB"/>
         </w:rPr>
-        <w:t xml:space="preserve"> is an associative entity mapping the relationship between which tutor has which students using the Tutor ID and Student ID. It also contains the information of which subject is being taught for that </w:t>
-      </w:r>
-      <w:proofErr w:type="gramStart"/>
-      <w:r>
-        <w:rPr>
-          <w:lang w:val="en-GB"/>
-        </w:rPr>
-        <w:t>particular tutor-student</w:t>
-      </w:r>
-      <w:proofErr w:type="gramEnd"/>
-      <w:r>
-        <w:rPr>
-          <w:lang w:val="en-GB"/>
-        </w:rPr>
-        <w:t xml:space="preserve"> pair</w:t>
+        <w:t xml:space="preserve"> is an associative entity mapping the relationship between which tutor has which students using the Tutor ID and Student ID. It also contains the information of which subject is being taught for that particular tutor-student pair</w:t>
       </w:r>
       <w:r>
         <w:rPr>
@@ -646,21 +632,7 @@
         <w:rPr>
           <w:lang w:val="en-GB"/>
         </w:rPr>
-        <w:t xml:space="preserve">The Assignment entity identified by the Assignment </w:t>
-      </w:r>
-      <w:proofErr w:type="gramStart"/>
-      <w:r>
-        <w:rPr>
-          <w:lang w:val="en-GB"/>
-        </w:rPr>
-        <w:t>ID  contains</w:t>
-      </w:r>
-      <w:proofErr w:type="gramEnd"/>
-      <w:r>
-        <w:rPr>
-          <w:lang w:val="en-GB"/>
-        </w:rPr>
-        <w:t xml:space="preserve"> the information such as the assignment title (auto populated through form), a unique </w:t>
+        <w:t xml:space="preserve">The Assignment entity identified by the Assignment ID  contains the information such as the assignment title (auto populated through form), a unique </w:t>
       </w:r>
       <w:proofErr w:type="spellStart"/>
       <w:r>
@@ -714,6 +686,12 @@
           <w:lang w:val="en-GB"/>
         </w:rPr>
         <w:t>GeneratedQuestion</w:t>
+      </w:r>
+      <w:r>
+        <w:rPr>
+          <w:lang w:val="en-GB"/>
+        </w:rPr>
+        <w:t>s</w:t>
       </w:r>
       <w:proofErr w:type="spellEnd"/>
     </w:p>
@@ -1486,7 +1464,6 @@
         <w:t xml:space="preserve">, </w:t>
       </w:r>
       <w:proofErr w:type="spellStart"/>
-      <w:proofErr w:type="gramStart"/>
       <w:r>
         <w:rPr>
           <w:lang w:val="en-GB"/>
@@ -1508,7 +1485,6 @@
         <w:t>StudentID</w:t>
       </w:r>
       <w:proofErr w:type="spellEnd"/>
-      <w:proofErr w:type="gramEnd"/>
       <w:r>
         <w:rPr>
           <w:lang w:val="en-GB"/>
@@ -3343,4 +3319,16 @@
     </a:ext>
   </a:extLst>
 </a:theme>
+</file>
+
+<file path=customXml/item1.xml><?xml version="1.0" encoding="utf-8"?>
+<b:Sources xmlns:b="http://schemas.openxmlformats.org/officeDocument/2006/bibliography" xmlns="http://schemas.openxmlformats.org/officeDocument/2006/bibliography" SelectedStyle="\IEEE2006OfficeOnline.xsl" StyleName="IEEE" Version="2006"/>
+</file>
+
+<file path=customXml/itemProps1.xml><?xml version="1.0" encoding="utf-8"?>
+<ds:datastoreItem xmlns:ds="http://schemas.openxmlformats.org/officeDocument/2006/customXml" ds:itemID="{16737AC6-68F8-414F-A1C4-18F57DA378C6}">
+  <ds:schemaRefs>
+    <ds:schemaRef ds:uri="http://schemas.openxmlformats.org/officeDocument/2006/bibliography"/>
+  </ds:schemaRefs>
+</ds:datastoreItem>
 </file>
</xml_diff>